<commit_message>
test methods is corrected
</commit_message>
<xml_diff>
--- a/Docs/metodika_ispitaniy.docx
+++ b/Docs/metodika_ispitaniy.docx
@@ -1142,15 +1142,7 @@
               <w:sz w:val="24"/>
               <w:szCs w:val="24"/>
             </w:rPr>
-            <w:t xml:space="preserve">7.1. </w:t>
-          </w:r>
-          <w:r>
-            <w:rPr>
-              <w:b/>
-              <w:sz w:val="24"/>
-              <w:szCs w:val="24"/>
-            </w:rPr>
-            <w:t>Построение расписания………………………………………………….…………...5</w:t>
+            <w:t>7.1. Построение расписания………………………………………………….…………...5</w:t>
           </w:r>
         </w:p>
         <w:p>
@@ -1171,23 +1163,7 @@
               <w:sz w:val="24"/>
               <w:szCs w:val="24"/>
             </w:rPr>
-            <w:t xml:space="preserve">            </w:t>
-          </w:r>
-          <w:r>
-            <w:rPr>
-              <w:b/>
-              <w:sz w:val="24"/>
-              <w:szCs w:val="24"/>
-            </w:rPr>
-            <w:t>7.2. Проверка построенного расписания с помощью отладчика-профилировщика на наличие ошибок</w:t>
-          </w:r>
-          <w:r>
-            <w:rPr>
-              <w:b/>
-              <w:sz w:val="24"/>
-              <w:szCs w:val="24"/>
-            </w:rPr>
-            <w:t>……………</w:t>
+            <w:t xml:space="preserve">            7.2. Проверка построенного расписания с помощью отладчика-профилировщика на наличие ошибок……………</w:t>
           </w:r>
           <w:r>
             <w:rPr>
@@ -1197,8 +1173,6 @@
             </w:rPr>
             <w:t>……………………..</w:t>
           </w:r>
-          <w:bookmarkStart w:id="1" w:name="_GoBack"/>
-          <w:bookmarkEnd w:id="1"/>
           <w:r>
             <w:rPr>
               <w:b/>
@@ -1235,15 +1209,7 @@
               <w:sz w:val="24"/>
               <w:szCs w:val="24"/>
             </w:rPr>
-            <w:t>7.3. Графическое отображение построенного расписания</w:t>
-          </w:r>
-          <w:r>
-            <w:rPr>
-              <w:b/>
-              <w:sz w:val="24"/>
-              <w:szCs w:val="24"/>
-            </w:rPr>
-            <w:t>……………………</w:t>
+            <w:t>7.3. Графическое отображение построенного расписания……………………</w:t>
           </w:r>
           <w:r>
             <w:rPr>
@@ -1457,12 +1423,12 @@
         </w:rPr>
         <w:t xml:space="preserve"> согласно техническому заданию.</w:t>
       </w:r>
-      <w:bookmarkStart w:id="2" w:name="_Toc57704827"/>
-      <w:bookmarkStart w:id="3" w:name="_Toc57780135"/>
-      <w:bookmarkStart w:id="4" w:name="_Toc58232700"/>
-      <w:bookmarkStart w:id="5" w:name="_Toc58232761"/>
-      <w:bookmarkStart w:id="6" w:name="_Toc58306379"/>
-      <w:bookmarkStart w:id="7" w:name="_Toc58308405"/>
+      <w:bookmarkStart w:id="1" w:name="_Toc57704827"/>
+      <w:bookmarkStart w:id="2" w:name="_Toc57780135"/>
+      <w:bookmarkStart w:id="3" w:name="_Toc58232700"/>
+      <w:bookmarkStart w:id="4" w:name="_Toc58232761"/>
+      <w:bookmarkStart w:id="5" w:name="_Toc58306379"/>
+      <w:bookmarkStart w:id="6" w:name="_Toc58308405"/>
     </w:p>
     <w:p>
       <w:pPr>
@@ -1481,16 +1447,17 @@
           <w:rFonts w:ascii="Times New Roman" w:hAnsi="Times New Roman"/>
         </w:rPr>
       </w:pPr>
-      <w:bookmarkStart w:id="8" w:name="_Toc366495745"/>
-      <w:bookmarkStart w:id="9" w:name="_Toc399269104"/>
-      <w:bookmarkStart w:id="10" w:name="_Toc445839419"/>
-      <w:bookmarkStart w:id="11" w:name="_Toc445857552"/>
+      <w:bookmarkStart w:id="7" w:name="_Toc366495745"/>
+      <w:bookmarkStart w:id="8" w:name="_Toc399269104"/>
+      <w:bookmarkStart w:id="9" w:name="_Toc445839419"/>
+      <w:bookmarkStart w:id="10" w:name="_Toc445857552"/>
       <w:r>
         <w:rPr>
           <w:rFonts w:ascii="Times New Roman" w:hAnsi="Times New Roman"/>
         </w:rPr>
         <w:t>1.Объект испытаний</w:t>
       </w:r>
+      <w:bookmarkEnd w:id="1"/>
       <w:bookmarkEnd w:id="2"/>
       <w:bookmarkEnd w:id="3"/>
       <w:bookmarkEnd w:id="4"/>
@@ -1500,7 +1467,6 @@
       <w:bookmarkEnd w:id="8"/>
       <w:bookmarkEnd w:id="9"/>
       <w:bookmarkEnd w:id="10"/>
-      <w:bookmarkEnd w:id="11"/>
     </w:p>
     <w:p>
       <w:pPr>
@@ -1548,22 +1514,22 @@
           <w:rFonts w:ascii="Times New Roman" w:hAnsi="Times New Roman"/>
         </w:rPr>
       </w:pPr>
-      <w:bookmarkStart w:id="12" w:name="_Toc263076014"/>
-      <w:bookmarkStart w:id="13" w:name="_Toc366495746"/>
-      <w:bookmarkStart w:id="14" w:name="_Toc399269105"/>
-      <w:bookmarkStart w:id="15" w:name="_Toc445839420"/>
-      <w:bookmarkStart w:id="16" w:name="_Toc445857553"/>
+      <w:bookmarkStart w:id="11" w:name="_Toc263076014"/>
+      <w:bookmarkStart w:id="12" w:name="_Toc366495746"/>
+      <w:bookmarkStart w:id="13" w:name="_Toc399269105"/>
+      <w:bookmarkStart w:id="14" w:name="_Toc445839420"/>
+      <w:bookmarkStart w:id="15" w:name="_Toc445857553"/>
       <w:r>
         <w:rPr>
           <w:rFonts w:ascii="Times New Roman" w:hAnsi="Times New Roman"/>
         </w:rPr>
         <w:t>2. Цель испытаний</w:t>
       </w:r>
+      <w:bookmarkEnd w:id="11"/>
       <w:bookmarkEnd w:id="12"/>
       <w:bookmarkEnd w:id="13"/>
       <w:bookmarkEnd w:id="14"/>
       <w:bookmarkEnd w:id="15"/>
-      <w:bookmarkEnd w:id="16"/>
     </w:p>
     <w:p>
       <w:pPr>
@@ -1615,26 +1581,26 @@
           <w:rFonts w:ascii="Times New Roman" w:hAnsi="Times New Roman"/>
         </w:rPr>
       </w:pPr>
-      <w:bookmarkStart w:id="17" w:name="_Toc500993413"/>
-      <w:bookmarkStart w:id="18" w:name="_Toc59332622"/>
-      <w:bookmarkStart w:id="19" w:name="_Toc263076015"/>
-      <w:bookmarkStart w:id="20" w:name="_Toc366495747"/>
-      <w:bookmarkStart w:id="21" w:name="_Toc399269106"/>
-      <w:bookmarkStart w:id="22" w:name="_Toc445839421"/>
-      <w:bookmarkStart w:id="23" w:name="_Toc445857554"/>
+      <w:bookmarkStart w:id="16" w:name="_Toc500993413"/>
+      <w:bookmarkStart w:id="17" w:name="_Toc59332622"/>
+      <w:bookmarkStart w:id="18" w:name="_Toc263076015"/>
+      <w:bookmarkStart w:id="19" w:name="_Toc366495747"/>
+      <w:bookmarkStart w:id="20" w:name="_Toc399269106"/>
+      <w:bookmarkStart w:id="21" w:name="_Toc445839421"/>
+      <w:bookmarkStart w:id="22" w:name="_Toc445857554"/>
       <w:r>
         <w:rPr>
           <w:rFonts w:ascii="Times New Roman" w:hAnsi="Times New Roman"/>
         </w:rPr>
         <w:t>3. ОРГАНИЗАЦИЯ ПРОВЕДЕНИЯ ИСПЫТАНИЙ</w:t>
       </w:r>
+      <w:bookmarkEnd w:id="16"/>
       <w:bookmarkEnd w:id="17"/>
       <w:bookmarkEnd w:id="18"/>
       <w:bookmarkEnd w:id="19"/>
       <w:bookmarkEnd w:id="20"/>
       <w:bookmarkEnd w:id="21"/>
       <w:bookmarkEnd w:id="22"/>
-      <w:bookmarkEnd w:id="23"/>
     </w:p>
     <w:p>
       <w:pPr>
@@ -1706,13 +1672,13 @@
       </w:pPr>
     </w:p>
     <w:p>
-      <w:bookmarkStart w:id="24" w:name="_Toc57704829"/>
-      <w:bookmarkStart w:id="25" w:name="_Toc57704830"/>
-      <w:bookmarkStart w:id="26" w:name="_Toc57780137"/>
-      <w:bookmarkStart w:id="27" w:name="_Toc58232702"/>
-      <w:bookmarkStart w:id="28" w:name="_Toc58232763"/>
-      <w:bookmarkStart w:id="29" w:name="_Toc58306381"/>
-      <w:bookmarkStart w:id="30" w:name="_Toc58308407"/>
+      <w:bookmarkStart w:id="23" w:name="_Toc57704829"/>
+      <w:bookmarkStart w:id="24" w:name="_Toc57704830"/>
+      <w:bookmarkStart w:id="25" w:name="_Toc57780137"/>
+      <w:bookmarkStart w:id="26" w:name="_Toc58232702"/>
+      <w:bookmarkStart w:id="27" w:name="_Toc58232763"/>
+      <w:bookmarkStart w:id="28" w:name="_Toc58306381"/>
+      <w:bookmarkStart w:id="29" w:name="_Toc58308407"/>
     </w:p>
     <w:p>
       <w:pPr>
@@ -1727,17 +1693,17 @@
         </w:rPr>
         <w:br w:type="page"/>
       </w:r>
-      <w:bookmarkStart w:id="31" w:name="_Toc366495748"/>
-      <w:bookmarkStart w:id="32" w:name="_Toc399269107"/>
-      <w:bookmarkStart w:id="33" w:name="_Toc445839422"/>
-      <w:bookmarkStart w:id="34" w:name="_Toc445857555"/>
+      <w:bookmarkStart w:id="30" w:name="_Toc366495748"/>
+      <w:bookmarkStart w:id="31" w:name="_Toc399269107"/>
+      <w:bookmarkStart w:id="32" w:name="_Toc445839422"/>
+      <w:bookmarkStart w:id="33" w:name="_Toc445857555"/>
+      <w:bookmarkEnd w:id="23"/>
       <w:bookmarkEnd w:id="24"/>
       <w:bookmarkEnd w:id="25"/>
       <w:bookmarkEnd w:id="26"/>
       <w:bookmarkEnd w:id="27"/>
       <w:bookmarkEnd w:id="28"/>
       <w:bookmarkEnd w:id="29"/>
-      <w:bookmarkEnd w:id="30"/>
       <w:r>
         <w:rPr>
           <w:rFonts w:ascii="Times New Roman" w:hAnsi="Times New Roman"/>
@@ -1745,10 +1711,10 @@
         <w:lastRenderedPageBreak/>
         <w:t>4. ТРЕБОВАНИЯ К ПРОГРАММНОМУ ОБЕСПЕЧЕНИЮ</w:t>
       </w:r>
+      <w:bookmarkEnd w:id="30"/>
       <w:bookmarkEnd w:id="31"/>
       <w:bookmarkEnd w:id="32"/>
       <w:bookmarkEnd w:id="33"/>
-      <w:bookmarkEnd w:id="34"/>
     </w:p>
     <w:p>
       <w:pPr>
@@ -2467,26 +2433,26 @@
           <w:rFonts w:ascii="Times New Roman" w:hAnsi="Times New Roman"/>
         </w:rPr>
       </w:pPr>
-      <w:bookmarkStart w:id="35" w:name="_Toc366495749"/>
-      <w:bookmarkStart w:id="36" w:name="_Toc399269108"/>
-      <w:bookmarkStart w:id="37" w:name="_Toc445839423"/>
-      <w:bookmarkStart w:id="38" w:name="_Toc445857556"/>
-      <w:bookmarkStart w:id="39" w:name="_Toc57704833"/>
-      <w:bookmarkStart w:id="40" w:name="_Toc57780140"/>
-      <w:bookmarkStart w:id="41" w:name="_Toc58232704"/>
-      <w:bookmarkStart w:id="42" w:name="_Toc58232765"/>
-      <w:bookmarkStart w:id="43" w:name="_Toc58306383"/>
-      <w:bookmarkStart w:id="44" w:name="_Toc58308409"/>
+      <w:bookmarkStart w:id="34" w:name="_Toc366495749"/>
+      <w:bookmarkStart w:id="35" w:name="_Toc399269108"/>
+      <w:bookmarkStart w:id="36" w:name="_Toc445839423"/>
+      <w:bookmarkStart w:id="37" w:name="_Toc445857556"/>
+      <w:bookmarkStart w:id="38" w:name="_Toc57704833"/>
+      <w:bookmarkStart w:id="39" w:name="_Toc57780140"/>
+      <w:bookmarkStart w:id="40" w:name="_Toc58232704"/>
+      <w:bookmarkStart w:id="41" w:name="_Toc58232765"/>
+      <w:bookmarkStart w:id="42" w:name="_Toc58306383"/>
+      <w:bookmarkStart w:id="43" w:name="_Toc58308409"/>
       <w:r>
         <w:rPr>
           <w:rFonts w:ascii="Times New Roman" w:hAnsi="Times New Roman"/>
         </w:rPr>
         <w:t>5. Требования к программной документации</w:t>
       </w:r>
+      <w:bookmarkEnd w:id="34"/>
       <w:bookmarkEnd w:id="35"/>
       <w:bookmarkEnd w:id="36"/>
       <w:bookmarkEnd w:id="37"/>
-      <w:bookmarkEnd w:id="38"/>
       <w:r>
         <w:rPr>
           <w:rFonts w:ascii="Times New Roman" w:hAnsi="Times New Roman"/>
@@ -2649,10 +2615,10 @@
           <w:rFonts w:ascii="Times New Roman" w:hAnsi="Times New Roman"/>
         </w:rPr>
       </w:pPr>
-      <w:bookmarkStart w:id="45" w:name="_Toc366495750"/>
-      <w:bookmarkStart w:id="46" w:name="_Toc399269109"/>
-      <w:bookmarkStart w:id="47" w:name="_Toc445839424"/>
-      <w:bookmarkStart w:id="48" w:name="_Toc445857557"/>
+      <w:bookmarkStart w:id="44" w:name="_Toc366495750"/>
+      <w:bookmarkStart w:id="45" w:name="_Toc399269109"/>
+      <w:bookmarkStart w:id="46" w:name="_Toc445839424"/>
+      <w:bookmarkStart w:id="47" w:name="_Toc445857557"/>
       <w:r>
         <w:rPr>
           <w:rFonts w:ascii="Times New Roman" w:hAnsi="Times New Roman"/>
@@ -2660,6 +2626,7 @@
         <w:lastRenderedPageBreak/>
         <w:t>6. Средства и ПОРЯДОК ИСПЫТАНИЙ</w:t>
       </w:r>
+      <w:bookmarkEnd w:id="38"/>
       <w:bookmarkEnd w:id="39"/>
       <w:bookmarkEnd w:id="40"/>
       <w:bookmarkEnd w:id="41"/>
@@ -2669,7 +2636,6 @@
       <w:bookmarkEnd w:id="45"/>
       <w:bookmarkEnd w:id="46"/>
       <w:bookmarkEnd w:id="47"/>
-      <w:bookmarkEnd w:id="48"/>
     </w:p>
     <w:p>
       <w:pPr>
@@ -3001,10 +2967,10 @@
           <w:rFonts w:ascii="Times New Roman" w:hAnsi="Times New Roman"/>
         </w:rPr>
       </w:pPr>
-      <w:bookmarkStart w:id="49" w:name="_Toc366495751"/>
-      <w:bookmarkStart w:id="50" w:name="_Toc399269110"/>
-      <w:bookmarkStart w:id="51" w:name="_Toc445839425"/>
-      <w:bookmarkStart w:id="52" w:name="_Toc445857558"/>
+      <w:bookmarkStart w:id="48" w:name="_Toc366495751"/>
+      <w:bookmarkStart w:id="49" w:name="_Toc399269110"/>
+      <w:bookmarkStart w:id="50" w:name="_Toc445839425"/>
+      <w:bookmarkStart w:id="51" w:name="_Toc445857558"/>
     </w:p>
     <w:p>
       <w:pPr>
@@ -3019,10 +2985,10 @@
         </w:rPr>
         <w:t>7. МетодИКА испытаний</w:t>
       </w:r>
+      <w:bookmarkEnd w:id="48"/>
       <w:bookmarkEnd w:id="49"/>
       <w:bookmarkEnd w:id="50"/>
       <w:bookmarkEnd w:id="51"/>
-      <w:bookmarkEnd w:id="52"/>
     </w:p>
     <w:p/>
     <w:p>
@@ -3105,7 +3071,7 @@
         <w:rPr>
           <w:szCs w:val="28"/>
         </w:rPr>
-        <w:t xml:space="preserve">консоль </w:t>
+        <w:t xml:space="preserve">командную строку </w:t>
       </w:r>
       <w:r>
         <w:rPr>
@@ -3146,6 +3112,65 @@
         <w:rPr>
           <w:szCs w:val="28"/>
         </w:rPr>
+        <w:t xml:space="preserve">Перейти в директорию, где хранится файл </w:t>
+      </w:r>
+      <w:proofErr w:type="spellStart"/>
+      <w:r>
+        <w:rPr>
+          <w:i/>
+          <w:szCs w:val="28"/>
+          <w:lang w:val="en-US"/>
+        </w:rPr>
+        <w:t>BuilderConsole</w:t>
+      </w:r>
+      <w:proofErr w:type="spellEnd"/>
+      <w:r>
+        <w:rPr>
+          <w:i/>
+          <w:szCs w:val="28"/>
+        </w:rPr>
+        <w:t>.</w:t>
+      </w:r>
+      <w:r>
+        <w:rPr>
+          <w:i/>
+          <w:szCs w:val="28"/>
+          <w:lang w:val="en-US"/>
+        </w:rPr>
+        <w:t>exe</w:t>
+      </w:r>
+    </w:p>
+    <w:p>
+      <w:pPr>
+        <w:tabs>
+          <w:tab w:val="left" w:pos="1134"/>
+        </w:tabs>
+        <w:ind w:left="567"/>
+        <w:jc w:val="both"/>
+        <w:rPr>
+          <w:szCs w:val="28"/>
+        </w:rPr>
+      </w:pPr>
+    </w:p>
+    <w:p>
+      <w:pPr>
+        <w:numPr>
+          <w:ilvl w:val="0"/>
+          <w:numId w:val="1"/>
+        </w:numPr>
+        <w:tabs>
+          <w:tab w:val="left" w:pos="1134"/>
+        </w:tabs>
+        <w:ind w:left="0" w:firstLine="567"/>
+        <w:jc w:val="both"/>
+        <w:rPr>
+          <w:szCs w:val="28"/>
+        </w:rPr>
+      </w:pPr>
+      <w:r>
+        <w:rPr>
+          <w:szCs w:val="28"/>
+        </w:rPr>
         <w:t xml:space="preserve">Ввести </w:t>
       </w:r>
       <w:r>
@@ -3158,50 +3183,7 @@
         <w:rPr>
           <w:szCs w:val="28"/>
         </w:rPr>
-        <w:t xml:space="preserve">путь до файла </w:t>
-      </w:r>
-      <w:proofErr w:type="spellStart"/>
-      <w:r>
-        <w:rPr>
-          <w:i/>
-          <w:szCs w:val="28"/>
-          <w:lang w:val="en-US"/>
-        </w:rPr>
-        <w:t>BuilderConsole</w:t>
-      </w:r>
-      <w:proofErr w:type="spellEnd"/>
-      <w:r>
-        <w:rPr>
-          <w:i/>
-          <w:szCs w:val="28"/>
-        </w:rPr>
-        <w:t>.</w:t>
-      </w:r>
-      <w:r>
-        <w:rPr>
-          <w:i/>
-          <w:szCs w:val="28"/>
-          <w:lang w:val="en-US"/>
-        </w:rPr>
-        <w:t>exe</w:t>
-      </w:r>
-      <w:r>
-        <w:rPr>
-          <w:szCs w:val="28"/>
-        </w:rPr>
-        <w:t xml:space="preserve"> </w:t>
-      </w:r>
-      <w:r>
-        <w:rPr>
-          <w:szCs w:val="28"/>
-        </w:rPr>
-        <w:t xml:space="preserve">в следующем </w:t>
-      </w:r>
-      <w:r>
-        <w:rPr>
-          <w:szCs w:val="28"/>
-        </w:rPr>
-        <w:t>виде</w:t>
+        <w:t>следующую команду</w:t>
       </w:r>
       <w:r>
         <w:rPr>
@@ -3228,8 +3210,9 @@
           <w:tab w:val="left" w:pos="1134"/>
         </w:tabs>
         <w:ind w:left="567"/>
-        <w:jc w:val="both"/>
-        <w:rPr>
+        <w:jc w:val="center"/>
+        <w:rPr>
+          <w:b/>
           <w:sz w:val="24"/>
           <w:szCs w:val="24"/>
           <w:lang w:val="en-US"/>
@@ -3237,82 +3220,76 @@
       </w:pPr>
       <w:r>
         <w:rPr>
+          <w:b/>
           <w:sz w:val="24"/>
           <w:szCs w:val="24"/>
           <w:lang w:val="en-US"/>
         </w:rPr>
-        <w:t>«</w:t>
-      </w:r>
-      <w:r>
-        <w:rPr>
+        <w:t xml:space="preserve">.\BuilderConsole.exe </w:t>
+      </w:r>
+      <w:proofErr w:type="spellStart"/>
+      <w:r>
+        <w:rPr>
+          <w:b/>
           <w:sz w:val="24"/>
           <w:szCs w:val="24"/>
           <w:lang w:val="en-US"/>
         </w:rPr>
-        <w:t>…</w:t>
-      </w:r>
-      <w:r>
-        <w:rPr>
+        <w:t>name_of</w:t>
+      </w:r>
+      <w:r>
+        <w:rPr>
+          <w:b/>
           <w:sz w:val="24"/>
           <w:szCs w:val="24"/>
           <w:lang w:val="en-US"/>
         </w:rPr>
-        <w:t xml:space="preserve">  .\</w:t>
-      </w:r>
-      <w:r>
-        <w:rPr>
+        <w:t>_input_dir</w:t>
+      </w:r>
+      <w:proofErr w:type="spellEnd"/>
+      <w:r>
+        <w:rPr>
+          <w:b/>
           <w:sz w:val="24"/>
           <w:szCs w:val="24"/>
           <w:lang w:val="en-US"/>
         </w:rPr>
-        <w:t xml:space="preserve">BuilderConsole.exe </w:t>
+        <w:t xml:space="preserve"> [</w:t>
       </w:r>
       <w:proofErr w:type="spellStart"/>
       <w:r>
         <w:rPr>
+          <w:b/>
           <w:sz w:val="24"/>
           <w:szCs w:val="24"/>
           <w:lang w:val="en-US"/>
         </w:rPr>
-        <w:t>name_of_input_dir</w:t>
+        <w:t>name_of_output_dir</w:t>
       </w:r>
       <w:proofErr w:type="spellEnd"/>
       <w:r>
         <w:rPr>
+          <w:b/>
           <w:sz w:val="24"/>
           <w:szCs w:val="24"/>
           <w:lang w:val="en-US"/>
         </w:rPr>
-        <w:t xml:space="preserve"> [</w:t>
-      </w:r>
-      <w:proofErr w:type="spellStart"/>
-      <w:r>
+        <w:t>]</w:t>
+      </w:r>
+    </w:p>
+    <w:p>
+      <w:pPr>
+        <w:tabs>
+          <w:tab w:val="left" w:pos="1134"/>
+        </w:tabs>
+        <w:ind w:left="567"/>
+        <w:jc w:val="both"/>
         <w:rPr>
           <w:sz w:val="24"/>
           <w:szCs w:val="24"/>
           <w:lang w:val="en-US"/>
         </w:rPr>
-        <w:t>name_of_output_dir</w:t>
-      </w:r>
-      <w:proofErr w:type="spellEnd"/>
-      <w:proofErr w:type="gramStart"/>
-      <w:r>
-        <w:rPr>
-          <w:sz w:val="24"/>
-          <w:szCs w:val="24"/>
-          <w:lang w:val="en-US"/>
-        </w:rPr>
-        <w:t>]»</w:t>
-      </w:r>
-      <w:proofErr w:type="gramEnd"/>
-      <w:r>
-        <w:rPr>
-          <w:sz w:val="24"/>
-          <w:szCs w:val="24"/>
-          <w:lang w:val="en-US"/>
-        </w:rPr>
-        <w:t xml:space="preserve">, </w:t>
-      </w:r>
+      </w:pPr>
     </w:p>
     <w:p>
       <w:pPr>
@@ -3327,13 +3304,14 @@
           <w:szCs w:val="24"/>
         </w:rPr>
       </w:pPr>
+      <w:proofErr w:type="gramStart"/>
       <w:r>
         <w:rPr>
           <w:i/>
           <w:sz w:val="24"/>
           <w:szCs w:val="24"/>
         </w:rPr>
-        <w:t xml:space="preserve">где </w:t>
+        <w:t>(</w:t>
       </w:r>
       <w:proofErr w:type="spellStart"/>
       <w:r>
@@ -3377,7 +3355,7 @@
           <w:sz w:val="24"/>
           <w:szCs w:val="24"/>
         </w:rPr>
-        <w:t xml:space="preserve"> </w:t>
+        <w:t xml:space="preserve"> (см. Приложение</w:t>
       </w:r>
       <w:r>
         <w:rPr>
@@ -3385,7 +3363,7 @@
           <w:sz w:val="24"/>
           <w:szCs w:val="24"/>
         </w:rPr>
-        <w:t>(см. Приложе</w:t>
+        <w:t xml:space="preserve"> </w:t>
       </w:r>
       <w:r>
         <w:rPr>
@@ -3393,7 +3371,104 @@
           <w:sz w:val="24"/>
           <w:szCs w:val="24"/>
         </w:rPr>
-        <w:t>ние</w:t>
+        <w:t>1, Приложение</w:t>
+      </w:r>
+      <w:r>
+        <w:rPr>
+          <w:i/>
+          <w:sz w:val="24"/>
+          <w:szCs w:val="24"/>
+        </w:rPr>
+        <w:t xml:space="preserve"> </w:t>
+      </w:r>
+      <w:r>
+        <w:rPr>
+          <w:i/>
+          <w:sz w:val="24"/>
+          <w:szCs w:val="24"/>
+        </w:rPr>
+        <w:t xml:space="preserve">2, Приложение </w:t>
+      </w:r>
+      <w:r>
+        <w:rPr>
+          <w:i/>
+          <w:sz w:val="24"/>
+          <w:szCs w:val="24"/>
+        </w:rPr>
+        <w:t>3)</w:t>
+      </w:r>
+      <w:r>
+        <w:rPr>
+          <w:i/>
+          <w:sz w:val="24"/>
+          <w:szCs w:val="24"/>
+        </w:rPr>
+        <w:t>;</w:t>
+      </w:r>
+      <w:r>
+        <w:rPr>
+          <w:i/>
+          <w:sz w:val="24"/>
+          <w:szCs w:val="24"/>
+        </w:rPr>
+        <w:t xml:space="preserve"> </w:t>
+      </w:r>
+      <w:r>
+        <w:rPr>
+          <w:i/>
+          <w:sz w:val="24"/>
+          <w:szCs w:val="24"/>
+        </w:rPr>
+        <w:t xml:space="preserve"> </w:t>
+      </w:r>
+      <w:proofErr w:type="gramEnd"/>
+    </w:p>
+    <w:p>
+      <w:pPr>
+        <w:tabs>
+          <w:tab w:val="left" w:pos="1134"/>
+        </w:tabs>
+        <w:ind w:left="567"/>
+        <w:jc w:val="both"/>
+        <w:rPr>
+          <w:i/>
+          <w:sz w:val="24"/>
+          <w:szCs w:val="24"/>
+        </w:rPr>
+      </w:pPr>
+      <w:proofErr w:type="spellStart"/>
+      <w:r>
+        <w:rPr>
+          <w:i/>
+          <w:sz w:val="24"/>
+          <w:szCs w:val="24"/>
+        </w:rPr>
+        <w:t>name_of_output_dir</w:t>
+      </w:r>
+      <w:proofErr w:type="spellEnd"/>
+      <w:r>
+        <w:rPr>
+          <w:i/>
+          <w:sz w:val="24"/>
+          <w:szCs w:val="24"/>
+        </w:rPr>
+        <w:t xml:space="preserve"> – директория, куда необходимо поместить файл-решение</w:t>
+      </w:r>
+      <w:r>
+        <w:rPr>
+          <w:i/>
+          <w:sz w:val="24"/>
+          <w:szCs w:val="24"/>
+        </w:rPr>
+        <w:t xml:space="preserve"> </w:t>
+      </w:r>
+      <w:r>
+        <w:rPr>
+          <w:i/>
+          <w:sz w:val="24"/>
+          <w:szCs w:val="24"/>
+        </w:rPr>
+        <w:t xml:space="preserve">(если директория не была указана, то подсистема сохраняет выходной </w:t>
       </w:r>
       <w:r>
         <w:rPr>
@@ -3402,7 +3477,7 @@
           <w:szCs w:val="24"/>
           <w:lang w:val="en-US"/>
         </w:rPr>
-        <w:t xml:space="preserve"> </w:t>
+        <w:t>xml</w:t>
       </w:r>
       <w:r>
         <w:rPr>
@@ -3410,7 +3485,1358 @@
           <w:sz w:val="24"/>
           <w:szCs w:val="24"/>
         </w:rPr>
+        <w:t>-документ в директорию, в которой находится файл программы.).</w:t>
+      </w:r>
+    </w:p>
+    <w:p>
+      <w:pPr>
+        <w:tabs>
+          <w:tab w:val="left" w:pos="1134"/>
+        </w:tabs>
+        <w:ind w:left="567"/>
+        <w:jc w:val="both"/>
+        <w:rPr>
+          <w:szCs w:val="28"/>
+        </w:rPr>
+      </w:pPr>
+    </w:p>
+    <w:p>
+      <w:pPr>
+        <w:numPr>
+          <w:ilvl w:val="0"/>
+          <w:numId w:val="1"/>
+        </w:numPr>
+        <w:tabs>
+          <w:tab w:val="left" w:pos="1134"/>
+        </w:tabs>
+        <w:ind w:left="0" w:firstLine="567"/>
+        <w:jc w:val="both"/>
+        <w:rPr>
+          <w:szCs w:val="28"/>
+        </w:rPr>
+      </w:pPr>
+      <w:r>
+        <w:t xml:space="preserve">Нажать клавишу </w:t>
+      </w:r>
+      <w:r>
+        <w:rPr>
+          <w:lang w:val="en-US"/>
+        </w:rPr>
+        <w:t xml:space="preserve">Enter </w:t>
+      </w:r>
+    </w:p>
+    <w:p>
+      <w:pPr>
+        <w:tabs>
+          <w:tab w:val="left" w:pos="1134"/>
+        </w:tabs>
+        <w:ind w:left="567"/>
+        <w:jc w:val="both"/>
+        <w:rPr>
+          <w:sz w:val="26"/>
+          <w:szCs w:val="26"/>
+        </w:rPr>
+      </w:pPr>
+      <w:r>
+        <w:rPr>
+          <w:szCs w:val="28"/>
+        </w:rPr>
+        <w:tab/>
+      </w:r>
+      <w:r>
+        <w:rPr>
+          <w:sz w:val="26"/>
+          <w:szCs w:val="26"/>
+        </w:rPr>
+        <w:t>Если</w:t>
+      </w:r>
+      <w:r>
+        <w:rPr>
+          <w:sz w:val="26"/>
+          <w:szCs w:val="26"/>
+        </w:rPr>
+        <w:t xml:space="preserve"> в указанном пути встречаются недопустимые символы, то выдается </w:t>
+      </w:r>
+      <w:r>
+        <w:rPr>
+          <w:sz w:val="26"/>
+          <w:szCs w:val="26"/>
+        </w:rPr>
+        <w:t xml:space="preserve">сообщение </w:t>
+      </w:r>
+      <w:r>
+        <w:rPr>
+          <w:sz w:val="26"/>
+          <w:szCs w:val="26"/>
+        </w:rPr>
+        <w:t>от консоли «Файл не найден»;</w:t>
+      </w:r>
+    </w:p>
+    <w:p>
+      <w:pPr>
+        <w:tabs>
+          <w:tab w:val="left" w:pos="1134"/>
+        </w:tabs>
+        <w:ind w:left="567"/>
+        <w:jc w:val="both"/>
+        <w:rPr>
+          <w:sz w:val="26"/>
+          <w:szCs w:val="26"/>
+        </w:rPr>
+      </w:pPr>
+      <w:r>
+        <w:rPr>
+          <w:sz w:val="26"/>
+          <w:szCs w:val="26"/>
+        </w:rPr>
+        <w:tab/>
+      </w:r>
+      <w:r>
+        <w:rPr>
+          <w:sz w:val="26"/>
+          <w:szCs w:val="26"/>
+        </w:rPr>
+        <w:t>Если</w:t>
+      </w:r>
+      <w:r>
+        <w:rPr>
+          <w:sz w:val="26"/>
+          <w:szCs w:val="26"/>
+        </w:rPr>
+        <w:t xml:space="preserve"> указанный путь до файла не существует, то выдается </w:t>
+      </w:r>
+      <w:r>
+        <w:rPr>
+          <w:sz w:val="26"/>
+          <w:szCs w:val="26"/>
+        </w:rPr>
+        <w:t xml:space="preserve">сообщение </w:t>
+      </w:r>
+      <w:r>
+        <w:rPr>
+          <w:sz w:val="26"/>
+          <w:szCs w:val="26"/>
+        </w:rPr>
+        <w:t>от консоли «Файл не найден»;</w:t>
+      </w:r>
+    </w:p>
+    <w:p>
+      <w:pPr>
+        <w:tabs>
+          <w:tab w:val="left" w:pos="1134"/>
+        </w:tabs>
+        <w:ind w:left="567"/>
+        <w:jc w:val="both"/>
+        <w:rPr>
+          <w:sz w:val="26"/>
+          <w:szCs w:val="26"/>
+        </w:rPr>
+      </w:pPr>
+      <w:r>
+        <w:rPr>
+          <w:sz w:val="26"/>
+          <w:szCs w:val="26"/>
+        </w:rPr>
+        <w:tab/>
+      </w:r>
+      <w:r>
+        <w:rPr>
+          <w:sz w:val="26"/>
+          <w:szCs w:val="26"/>
+        </w:rPr>
+        <w:t>Если</w:t>
+      </w:r>
+      <w:r>
+        <w:rPr>
+          <w:sz w:val="26"/>
+          <w:szCs w:val="26"/>
+        </w:rPr>
+        <w:t xml:space="preserve"> не указывается </w:t>
+      </w:r>
+      <w:r>
+        <w:rPr>
+          <w:sz w:val="26"/>
+          <w:szCs w:val="26"/>
+        </w:rPr>
+        <w:t>в</w:t>
+      </w:r>
+      <w:r>
+        <w:rPr>
+          <w:sz w:val="26"/>
+          <w:szCs w:val="26"/>
+        </w:rPr>
+        <w:t xml:space="preserve">ходная директория, то выдается </w:t>
+      </w:r>
+      <w:r>
+        <w:rPr>
+          <w:sz w:val="26"/>
+          <w:szCs w:val="26"/>
+        </w:rPr>
+        <w:t xml:space="preserve">сообщение </w:t>
+      </w:r>
+      <w:r>
+        <w:rPr>
+          <w:sz w:val="26"/>
+          <w:szCs w:val="26"/>
+        </w:rPr>
+        <w:t>«Неверные параметры команды»;</w:t>
+      </w:r>
+    </w:p>
+    <w:p>
+      <w:pPr>
+        <w:tabs>
+          <w:tab w:val="left" w:pos="1134"/>
+        </w:tabs>
+        <w:ind w:left="567"/>
+        <w:jc w:val="both"/>
+        <w:rPr>
+          <w:sz w:val="26"/>
+          <w:szCs w:val="26"/>
+        </w:rPr>
+      </w:pPr>
+      <w:r>
+        <w:rPr>
+          <w:sz w:val="26"/>
+          <w:szCs w:val="26"/>
+        </w:rPr>
+        <w:tab/>
+        <w:t xml:space="preserve">Если входной директории не существует, то выдается </w:t>
+      </w:r>
+      <w:r>
+        <w:rPr>
+          <w:sz w:val="26"/>
+          <w:szCs w:val="26"/>
+        </w:rPr>
+        <w:t xml:space="preserve">сообщение </w:t>
+      </w:r>
+      <w:r>
+        <w:rPr>
+          <w:sz w:val="26"/>
+          <w:szCs w:val="26"/>
+        </w:rPr>
+        <w:t>«Файл не найден»;</w:t>
+      </w:r>
+    </w:p>
+    <w:p>
+      <w:pPr>
+        <w:tabs>
+          <w:tab w:val="left" w:pos="1134"/>
+        </w:tabs>
+        <w:ind w:left="567"/>
+        <w:jc w:val="both"/>
+        <w:rPr>
+          <w:sz w:val="26"/>
+          <w:szCs w:val="26"/>
+        </w:rPr>
+      </w:pPr>
+      <w:r>
+        <w:rPr>
+          <w:sz w:val="26"/>
+          <w:szCs w:val="26"/>
+        </w:rPr>
+        <w:tab/>
+        <w:t xml:space="preserve">Если во входной директории не находится необходимых для построения расписания файлов (или хотя бы одного), выдается </w:t>
+      </w:r>
+      <w:r>
+        <w:rPr>
+          <w:sz w:val="26"/>
+          <w:szCs w:val="26"/>
+        </w:rPr>
+        <w:t xml:space="preserve">сообщение </w:t>
+      </w:r>
+      <w:r>
+        <w:rPr>
+          <w:sz w:val="26"/>
+          <w:szCs w:val="26"/>
+        </w:rPr>
+        <w:t>«Файл не найден»;</w:t>
+      </w:r>
+    </w:p>
+    <w:p>
+      <w:pPr>
+        <w:tabs>
+          <w:tab w:val="left" w:pos="1134"/>
+        </w:tabs>
+        <w:ind w:left="567"/>
+        <w:jc w:val="both"/>
+        <w:rPr>
+          <w:sz w:val="26"/>
+          <w:szCs w:val="26"/>
+        </w:rPr>
+      </w:pPr>
+      <w:r>
+        <w:rPr>
+          <w:sz w:val="26"/>
+          <w:szCs w:val="26"/>
+        </w:rPr>
+        <w:lastRenderedPageBreak/>
+        <w:tab/>
+        <w:t xml:space="preserve">Если во входной директории лежат </w:t>
+      </w:r>
+      <w:r>
+        <w:rPr>
+          <w:sz w:val="26"/>
+          <w:szCs w:val="26"/>
+          <w:lang w:val="en-US"/>
+        </w:rPr>
+        <w:t>xml</w:t>
+      </w:r>
+      <w:r>
+        <w:rPr>
+          <w:sz w:val="26"/>
+          <w:szCs w:val="26"/>
+        </w:rPr>
+        <w:t>-</w:t>
+      </w:r>
+      <w:r>
+        <w:rPr>
+          <w:sz w:val="26"/>
+          <w:szCs w:val="26"/>
+        </w:rPr>
+        <w:t xml:space="preserve">файлы с информацией, записанной не по оговоренному формату, то выдается </w:t>
+      </w:r>
+      <w:r>
+        <w:rPr>
+          <w:sz w:val="26"/>
+          <w:szCs w:val="26"/>
+        </w:rPr>
+        <w:t xml:space="preserve">сообщение </w:t>
+      </w:r>
+      <w:r>
+        <w:rPr>
+          <w:sz w:val="26"/>
+          <w:szCs w:val="26"/>
+        </w:rPr>
+        <w:t>«</w:t>
+      </w:r>
+      <w:r>
+        <w:rPr>
+          <w:sz w:val="26"/>
+          <w:szCs w:val="26"/>
+        </w:rPr>
+        <w:t>Неверный формат исходных данных</w:t>
+      </w:r>
+      <w:r>
+        <w:rPr>
+          <w:sz w:val="26"/>
+          <w:szCs w:val="26"/>
+        </w:rPr>
+        <w:t>»</w:t>
+      </w:r>
+      <w:r>
+        <w:rPr>
+          <w:sz w:val="26"/>
+          <w:szCs w:val="26"/>
+        </w:rPr>
+        <w:t>;</w:t>
+      </w:r>
+    </w:p>
+    <w:p>
+      <w:pPr>
+        <w:tabs>
+          <w:tab w:val="left" w:pos="1134"/>
+        </w:tabs>
+        <w:ind w:left="567"/>
+        <w:jc w:val="both"/>
+        <w:rPr>
+          <w:sz w:val="26"/>
+          <w:szCs w:val="26"/>
+        </w:rPr>
+      </w:pPr>
+      <w:r>
+        <w:rPr>
+          <w:sz w:val="26"/>
+          <w:szCs w:val="26"/>
+        </w:rPr>
+        <w:tab/>
+        <w:t xml:space="preserve">Если во входной директории лежат </w:t>
+      </w:r>
+      <w:r>
+        <w:rPr>
+          <w:sz w:val="26"/>
+          <w:szCs w:val="26"/>
+        </w:rPr>
+        <w:t xml:space="preserve">файлы </w:t>
+      </w:r>
+      <w:r>
+        <w:rPr>
+          <w:sz w:val="26"/>
+          <w:szCs w:val="26"/>
+        </w:rPr>
+        <w:t xml:space="preserve">не </w:t>
+      </w:r>
+      <w:r>
+        <w:rPr>
+          <w:sz w:val="26"/>
+          <w:szCs w:val="26"/>
+          <w:lang w:val="en-US"/>
+        </w:rPr>
+        <w:t>xml</w:t>
+      </w:r>
+      <w:r>
+        <w:rPr>
+          <w:sz w:val="26"/>
+          <w:szCs w:val="26"/>
+        </w:rPr>
+        <w:t xml:space="preserve"> расширения</w:t>
+      </w:r>
+      <w:r>
+        <w:rPr>
+          <w:sz w:val="26"/>
+          <w:szCs w:val="26"/>
+        </w:rPr>
+        <w:t xml:space="preserve">, то выдается </w:t>
+      </w:r>
+      <w:r>
+        <w:rPr>
+          <w:sz w:val="26"/>
+          <w:szCs w:val="26"/>
+        </w:rPr>
+        <w:t xml:space="preserve">сообщение </w:t>
+      </w:r>
+      <w:r>
+        <w:rPr>
+          <w:sz w:val="26"/>
+          <w:szCs w:val="26"/>
+        </w:rPr>
+        <w:t>«Недопустимое расширение исходных файлов»;</w:t>
+      </w:r>
+    </w:p>
+    <w:p>
+      <w:pPr>
+        <w:tabs>
+          <w:tab w:val="left" w:pos="1134"/>
+        </w:tabs>
+        <w:ind w:left="567"/>
+        <w:jc w:val="both"/>
+        <w:rPr>
+          <w:sz w:val="26"/>
+          <w:szCs w:val="26"/>
+        </w:rPr>
+      </w:pPr>
+      <w:r>
+        <w:rPr>
+          <w:sz w:val="26"/>
+          <w:szCs w:val="26"/>
+        </w:rPr>
+        <w:tab/>
+        <w:t xml:space="preserve">Если </w:t>
+      </w:r>
+      <w:r>
+        <w:rPr>
+          <w:sz w:val="26"/>
+          <w:szCs w:val="26"/>
+        </w:rPr>
+        <w:t xml:space="preserve">указанной </w:t>
+      </w:r>
+      <w:r>
+        <w:rPr>
+          <w:sz w:val="26"/>
+          <w:szCs w:val="26"/>
+        </w:rPr>
+        <w:t xml:space="preserve">выходной директории не существует, то выдается </w:t>
+      </w:r>
+      <w:r>
+        <w:rPr>
+          <w:sz w:val="26"/>
+          <w:szCs w:val="26"/>
+        </w:rPr>
+        <w:t xml:space="preserve">сообщение </w:t>
+      </w:r>
+      <w:r>
+        <w:rPr>
+          <w:sz w:val="26"/>
+          <w:szCs w:val="26"/>
+        </w:rPr>
+        <w:t>«Файл не найден»</w:t>
+      </w:r>
+      <w:r>
+        <w:rPr>
+          <w:sz w:val="26"/>
+          <w:szCs w:val="26"/>
+        </w:rPr>
+        <w:t>;</w:t>
+      </w:r>
+    </w:p>
+    <w:p>
+      <w:pPr>
+        <w:tabs>
+          <w:tab w:val="left" w:pos="1134"/>
+        </w:tabs>
+        <w:ind w:left="567"/>
+        <w:jc w:val="both"/>
+        <w:rPr>
+          <w:sz w:val="26"/>
+          <w:szCs w:val="26"/>
+        </w:rPr>
+      </w:pPr>
+      <w:r>
+        <w:rPr>
+          <w:sz w:val="26"/>
+          <w:szCs w:val="26"/>
+        </w:rPr>
+        <w:tab/>
+        <w:t xml:space="preserve">Если путь до файла </w:t>
+      </w:r>
+      <w:proofErr w:type="gramStart"/>
+      <w:r>
+        <w:rPr>
+          <w:sz w:val="26"/>
+          <w:szCs w:val="26"/>
+        </w:rPr>
+        <w:t>указан</w:t>
+      </w:r>
+      <w:proofErr w:type="gramEnd"/>
+      <w:r>
+        <w:rPr>
+          <w:sz w:val="26"/>
+          <w:szCs w:val="26"/>
+        </w:rPr>
+        <w:t xml:space="preserve"> верно, входная директория указана верно, в ней лежат необходимые </w:t>
+      </w:r>
+      <w:r>
+        <w:rPr>
+          <w:sz w:val="26"/>
+          <w:szCs w:val="26"/>
+          <w:lang w:val="en-US"/>
+        </w:rPr>
+        <w:t>xml</w:t>
+      </w:r>
+      <w:r>
+        <w:rPr>
+          <w:sz w:val="26"/>
+          <w:szCs w:val="26"/>
+        </w:rPr>
+        <w:t>-</w:t>
+      </w:r>
+      <w:r>
+        <w:rPr>
+          <w:sz w:val="26"/>
+          <w:szCs w:val="26"/>
+        </w:rPr>
+        <w:t>документы с информацией, записанной по оговоренному формату, выходная директория указана верно либо не указана, то тест пройден.</w:t>
+      </w:r>
+    </w:p>
+    <w:p>
+      <w:pPr>
+        <w:tabs>
+          <w:tab w:val="left" w:pos="1134"/>
+        </w:tabs>
+        <w:ind w:left="567"/>
+        <w:jc w:val="both"/>
+        <w:rPr>
+          <w:szCs w:val="28"/>
+        </w:rPr>
+      </w:pPr>
+    </w:p>
+    <w:p>
+      <w:pPr>
+        <w:numPr>
+          <w:ilvl w:val="0"/>
+          <w:numId w:val="1"/>
+        </w:numPr>
+        <w:tabs>
+          <w:tab w:val="left" w:pos="1134"/>
+        </w:tabs>
+        <w:ind w:left="0" w:firstLine="567"/>
+        <w:jc w:val="both"/>
+        <w:rPr>
+          <w:szCs w:val="28"/>
+        </w:rPr>
+      </w:pPr>
+      <w:r>
+        <w:t>Ждать завершения работы программы</w:t>
+      </w:r>
+    </w:p>
+    <w:p>
+      <w:pPr>
+        <w:tabs>
+          <w:tab w:val="left" w:pos="1134"/>
+        </w:tabs>
+        <w:ind w:left="567"/>
+        <w:jc w:val="both"/>
+        <w:rPr>
+          <w:sz w:val="26"/>
+          <w:szCs w:val="26"/>
+        </w:rPr>
+      </w:pPr>
+      <w:r>
+        <w:tab/>
+      </w:r>
+      <w:r>
+        <w:rPr>
+          <w:sz w:val="26"/>
+          <w:szCs w:val="26"/>
+        </w:rPr>
+        <w:t xml:space="preserve">Если в результате работы программы не был создан выходной файл с расписанием, то тест не </w:t>
+      </w:r>
+      <w:r>
+        <w:rPr>
+          <w:sz w:val="26"/>
+          <w:szCs w:val="26"/>
+        </w:rPr>
+        <w:t>пройден</w:t>
+      </w:r>
+      <w:r>
+        <w:rPr>
+          <w:sz w:val="26"/>
+          <w:szCs w:val="26"/>
+        </w:rPr>
+        <w:t xml:space="preserve">; </w:t>
+      </w:r>
+    </w:p>
+    <w:p>
+      <w:pPr>
+        <w:tabs>
+          <w:tab w:val="left" w:pos="1134"/>
+        </w:tabs>
+        <w:ind w:left="567"/>
+        <w:jc w:val="both"/>
+        <w:rPr>
+          <w:sz w:val="26"/>
+          <w:szCs w:val="26"/>
+        </w:rPr>
+      </w:pPr>
+      <w:r>
+        <w:rPr>
+          <w:sz w:val="26"/>
+          <w:szCs w:val="26"/>
+        </w:rPr>
+        <w:tab/>
+        <w:t xml:space="preserve">Если в результате работы программы был создан пустой выходной файл с расписанием, то тест не </w:t>
+      </w:r>
+      <w:r>
+        <w:rPr>
+          <w:sz w:val="26"/>
+          <w:szCs w:val="26"/>
+        </w:rPr>
+        <w:t>пройден</w:t>
+      </w:r>
+      <w:r>
+        <w:rPr>
+          <w:sz w:val="26"/>
+          <w:szCs w:val="26"/>
+        </w:rPr>
+        <w:t>;</w:t>
+      </w:r>
+    </w:p>
+    <w:p>
+      <w:pPr>
+        <w:tabs>
+          <w:tab w:val="left" w:pos="1134"/>
+        </w:tabs>
+        <w:ind w:left="567"/>
+        <w:jc w:val="both"/>
+        <w:rPr>
+          <w:sz w:val="26"/>
+          <w:szCs w:val="26"/>
+        </w:rPr>
+      </w:pPr>
+      <w:r>
+        <w:rPr>
+          <w:sz w:val="26"/>
+          <w:szCs w:val="26"/>
+        </w:rPr>
+        <w:tab/>
+      </w:r>
+      <w:r>
+        <w:rPr>
+          <w:sz w:val="26"/>
+          <w:szCs w:val="26"/>
+        </w:rPr>
+        <w:t>Если в результате работы программы был создан выходной файл с расписанием</w:t>
+      </w:r>
+      <w:r>
+        <w:rPr>
+          <w:sz w:val="26"/>
+          <w:szCs w:val="26"/>
+        </w:rPr>
+        <w:t xml:space="preserve">, где запись расписания не соответствует заранее оговоренному </w:t>
+      </w:r>
+      <w:r>
+        <w:rPr>
+          <w:sz w:val="26"/>
+          <w:szCs w:val="26"/>
+        </w:rPr>
+        <w:t>формату представления данных</w:t>
+      </w:r>
+      <w:r>
+        <w:rPr>
+          <w:sz w:val="26"/>
+          <w:szCs w:val="26"/>
+        </w:rPr>
+        <w:t xml:space="preserve">, то тест не </w:t>
+      </w:r>
+      <w:r>
+        <w:rPr>
+          <w:sz w:val="26"/>
+          <w:szCs w:val="26"/>
+        </w:rPr>
+        <w:t>пройден</w:t>
+      </w:r>
+      <w:r>
+        <w:rPr>
+          <w:sz w:val="26"/>
+          <w:szCs w:val="26"/>
+        </w:rPr>
+        <w:t>;</w:t>
+      </w:r>
+    </w:p>
+    <w:p>
+      <w:pPr>
+        <w:tabs>
+          <w:tab w:val="left" w:pos="1134"/>
+        </w:tabs>
+        <w:ind w:left="567"/>
+        <w:jc w:val="both"/>
+        <w:rPr>
+          <w:sz w:val="26"/>
+          <w:szCs w:val="26"/>
+        </w:rPr>
+      </w:pPr>
+      <w:r>
+        <w:rPr>
+          <w:sz w:val="26"/>
+          <w:szCs w:val="26"/>
+        </w:rPr>
+        <w:tab/>
+      </w:r>
+      <w:r>
+        <w:rPr>
+          <w:sz w:val="26"/>
+          <w:szCs w:val="26"/>
+        </w:rPr>
+        <w:t xml:space="preserve">Если в результате работы программы был создан </w:t>
+      </w:r>
+      <w:r>
+        <w:rPr>
+          <w:sz w:val="26"/>
+          <w:szCs w:val="26"/>
+        </w:rPr>
+        <w:t>файл с расписанием, помещенный не в указанную выходную директорию, то тест не</w:t>
+      </w:r>
+      <w:r>
+        <w:rPr>
+          <w:sz w:val="26"/>
+          <w:szCs w:val="26"/>
+        </w:rPr>
+        <w:t xml:space="preserve"> </w:t>
+      </w:r>
+      <w:r>
+        <w:rPr>
+          <w:sz w:val="26"/>
+          <w:szCs w:val="26"/>
+        </w:rPr>
+        <w:t>пройден.</w:t>
+      </w:r>
+    </w:p>
+    <w:p>
+      <w:pPr>
+        <w:tabs>
+          <w:tab w:val="left" w:pos="1134"/>
+        </w:tabs>
+        <w:ind w:left="567"/>
+        <w:jc w:val="both"/>
+        <w:rPr>
+          <w:sz w:val="26"/>
+          <w:szCs w:val="26"/>
+        </w:rPr>
+      </w:pPr>
+      <w:r>
+        <w:rPr>
+          <w:sz w:val="26"/>
+          <w:szCs w:val="26"/>
+        </w:rPr>
+        <w:tab/>
+      </w:r>
+      <w:r>
+        <w:rPr>
+          <w:sz w:val="26"/>
+          <w:szCs w:val="26"/>
+        </w:rPr>
+        <w:t xml:space="preserve">Если в результате работы программы был создан </w:t>
+      </w:r>
+      <w:r>
+        <w:rPr>
+          <w:sz w:val="26"/>
+          <w:szCs w:val="26"/>
+        </w:rPr>
+        <w:t>полноценный</w:t>
+      </w:r>
+      <w:r>
+        <w:rPr>
+          <w:sz w:val="26"/>
+          <w:szCs w:val="26"/>
+        </w:rPr>
+        <w:t xml:space="preserve"> выходной файл с расписанием</w:t>
+      </w:r>
+      <w:r>
+        <w:rPr>
+          <w:sz w:val="26"/>
+          <w:szCs w:val="26"/>
+        </w:rPr>
+        <w:t xml:space="preserve"> с записью данных, соответствующих заранее оговоренному формату</w:t>
+      </w:r>
+      <w:r>
+        <w:rPr>
+          <w:sz w:val="26"/>
+          <w:szCs w:val="26"/>
+        </w:rPr>
+        <w:t xml:space="preserve"> и помещенный в указанную выходную директорию</w:t>
+      </w:r>
+      <w:r>
+        <w:rPr>
+          <w:sz w:val="26"/>
+          <w:szCs w:val="26"/>
+        </w:rPr>
+        <w:t>, то тест</w:t>
+      </w:r>
+      <w:r>
+        <w:rPr>
+          <w:sz w:val="26"/>
+          <w:szCs w:val="26"/>
+        </w:rPr>
+        <w:t xml:space="preserve"> </w:t>
+      </w:r>
+      <w:r>
+        <w:rPr>
+          <w:sz w:val="26"/>
+          <w:szCs w:val="26"/>
+        </w:rPr>
+        <w:t>пройден</w:t>
+      </w:r>
+      <w:r>
+        <w:rPr>
+          <w:sz w:val="26"/>
+          <w:szCs w:val="26"/>
+        </w:rPr>
+        <w:t>.</w:t>
+      </w:r>
+    </w:p>
+    <w:p>
+      <w:pPr>
+        <w:tabs>
+          <w:tab w:val="left" w:pos="1134"/>
+        </w:tabs>
+        <w:jc w:val="both"/>
+        <w:rPr>
+          <w:szCs w:val="28"/>
+        </w:rPr>
+      </w:pPr>
+    </w:p>
+    <w:p>
+      <w:pPr>
+        <w:tabs>
+          <w:tab w:val="left" w:pos="1134"/>
+        </w:tabs>
+        <w:ind w:left="567"/>
+        <w:jc w:val="both"/>
+        <w:rPr>
+          <w:szCs w:val="28"/>
+        </w:rPr>
+      </w:pPr>
+    </w:p>
+    <w:p>
+      <w:pPr>
+        <w:tabs>
+          <w:tab w:val="left" w:pos="1134"/>
+        </w:tabs>
+        <w:jc w:val="both"/>
+        <w:rPr>
+          <w:b/>
+        </w:rPr>
+      </w:pPr>
+      <w:r>
+        <w:rPr>
+          <w:b/>
+          <w:szCs w:val="28"/>
+        </w:rPr>
+        <w:t>7.2</w:t>
+      </w:r>
+      <w:r>
+        <w:rPr>
+          <w:b/>
+          <w:szCs w:val="28"/>
+        </w:rPr>
+        <w:t xml:space="preserve">. </w:t>
+      </w:r>
+      <w:r>
+        <w:rPr>
+          <w:szCs w:val="28"/>
+        </w:rPr>
+        <w:t xml:space="preserve"> </w:t>
+      </w:r>
+      <w:r>
+        <w:rPr>
+          <w:b/>
+        </w:rPr>
+        <w:t>Проверка построенного расписания с помощью отладчика-профилировщика на наличие ошибок</w:t>
+      </w:r>
+    </w:p>
+    <w:p>
+      <w:pPr>
+        <w:tabs>
+          <w:tab w:val="left" w:pos="1134"/>
+        </w:tabs>
+        <w:jc w:val="both"/>
+        <w:rPr>
+          <w:b/>
+          <w:szCs w:val="28"/>
+        </w:rPr>
+      </w:pPr>
+    </w:p>
+    <w:p>
+      <w:pPr>
+        <w:numPr>
+          <w:ilvl w:val="0"/>
+          <w:numId w:val="1"/>
+        </w:numPr>
+        <w:tabs>
+          <w:tab w:val="left" w:pos="1134"/>
+        </w:tabs>
+        <w:ind w:left="0" w:firstLine="567"/>
+        <w:jc w:val="both"/>
+        <w:rPr>
+          <w:szCs w:val="28"/>
+        </w:rPr>
+      </w:pPr>
+      <w:r>
+        <w:rPr>
+          <w:szCs w:val="28"/>
+        </w:rPr>
+        <w:t>Выполнить пункт методики 7.1</w:t>
+      </w:r>
+    </w:p>
+    <w:p>
+      <w:pPr>
+        <w:tabs>
+          <w:tab w:val="left" w:pos="1134"/>
+        </w:tabs>
+        <w:ind w:left="567"/>
+        <w:jc w:val="both"/>
+        <w:rPr>
+          <w:szCs w:val="28"/>
+        </w:rPr>
+      </w:pPr>
+    </w:p>
+    <w:p>
+      <w:pPr>
+        <w:numPr>
+          <w:ilvl w:val="0"/>
+          <w:numId w:val="1"/>
+        </w:numPr>
+        <w:tabs>
+          <w:tab w:val="left" w:pos="1134"/>
+        </w:tabs>
+        <w:ind w:left="0" w:firstLine="567"/>
+        <w:jc w:val="both"/>
+        <w:rPr>
+          <w:szCs w:val="28"/>
+        </w:rPr>
+      </w:pPr>
+      <w:r>
+        <w:rPr>
+          <w:szCs w:val="28"/>
+        </w:rPr>
+        <w:t xml:space="preserve">Запустить </w:t>
+      </w:r>
+      <w:r>
+        <w:rPr>
+          <w:szCs w:val="28"/>
+        </w:rPr>
+        <w:t>командную строку</w:t>
+      </w:r>
+      <w:r>
+        <w:rPr>
+          <w:szCs w:val="28"/>
+        </w:rPr>
+        <w:t xml:space="preserve"> </w:t>
+      </w:r>
+      <w:r>
+        <w:rPr>
+          <w:szCs w:val="28"/>
+          <w:lang w:val="en-US"/>
+        </w:rPr>
+        <w:t>Windows</w:t>
+      </w:r>
+      <w:r>
+        <w:rPr>
+          <w:szCs w:val="28"/>
+        </w:rPr>
+        <w:t xml:space="preserve"> 7</w:t>
+      </w:r>
+      <w:r>
+        <w:rPr>
+          <w:szCs w:val="28"/>
+        </w:rPr>
+        <w:t>, если она не запущена</w:t>
+      </w:r>
+    </w:p>
+    <w:p>
+      <w:pPr>
+        <w:tabs>
+          <w:tab w:val="left" w:pos="1134"/>
+        </w:tabs>
+        <w:ind w:left="567"/>
+        <w:jc w:val="both"/>
+        <w:rPr>
+          <w:szCs w:val="28"/>
+        </w:rPr>
+      </w:pPr>
+    </w:p>
+    <w:p>
+      <w:pPr>
+        <w:numPr>
+          <w:ilvl w:val="0"/>
+          <w:numId w:val="1"/>
+        </w:numPr>
+        <w:tabs>
+          <w:tab w:val="left" w:pos="1134"/>
+        </w:tabs>
+        <w:ind w:left="0" w:firstLine="567"/>
+        <w:jc w:val="both"/>
+        <w:rPr>
+          <w:szCs w:val="28"/>
+        </w:rPr>
+      </w:pPr>
+      <w:r>
+        <w:rPr>
+          <w:szCs w:val="28"/>
+        </w:rPr>
+        <w:t xml:space="preserve">Перейти в директорию, где хранится файл </w:t>
+      </w:r>
+      <w:proofErr w:type="spellStart"/>
+      <w:r>
+        <w:rPr>
+          <w:i/>
+          <w:szCs w:val="28"/>
+          <w:lang w:val="en-US"/>
+        </w:rPr>
+        <w:t>Debugger</w:t>
+      </w:r>
+      <w:r>
+        <w:rPr>
+          <w:i/>
+          <w:szCs w:val="28"/>
+          <w:lang w:val="en-US"/>
+        </w:rPr>
+        <w:t>Console</w:t>
+      </w:r>
+      <w:proofErr w:type="spellEnd"/>
+      <w:r>
+        <w:rPr>
+          <w:i/>
+          <w:szCs w:val="28"/>
+        </w:rPr>
+        <w:t>.</w:t>
+      </w:r>
+      <w:r>
+        <w:rPr>
+          <w:i/>
+          <w:szCs w:val="28"/>
+          <w:lang w:val="en-US"/>
+        </w:rPr>
+        <w:t>exe</w:t>
+      </w:r>
+    </w:p>
+    <w:p>
+      <w:pPr>
+        <w:tabs>
+          <w:tab w:val="left" w:pos="1134"/>
+        </w:tabs>
+        <w:ind w:left="567"/>
+        <w:jc w:val="both"/>
+        <w:rPr>
+          <w:szCs w:val="28"/>
+        </w:rPr>
+      </w:pPr>
+    </w:p>
+    <w:p>
+      <w:pPr>
+        <w:numPr>
+          <w:ilvl w:val="0"/>
+          <w:numId w:val="1"/>
+        </w:numPr>
+        <w:tabs>
+          <w:tab w:val="left" w:pos="1134"/>
+        </w:tabs>
+        <w:ind w:left="0" w:firstLine="567"/>
+        <w:jc w:val="both"/>
+        <w:rPr>
+          <w:szCs w:val="28"/>
+        </w:rPr>
+      </w:pPr>
+      <w:r>
+        <w:rPr>
+          <w:szCs w:val="28"/>
+        </w:rPr>
+        <w:t>Ввести в командную строку следующую команду:</w:t>
+      </w:r>
+    </w:p>
+    <w:p>
+      <w:pPr>
+        <w:tabs>
+          <w:tab w:val="left" w:pos="1134"/>
+        </w:tabs>
+        <w:ind w:left="567"/>
+        <w:jc w:val="both"/>
+        <w:rPr>
+          <w:szCs w:val="28"/>
+        </w:rPr>
+      </w:pPr>
+    </w:p>
+    <w:p>
+      <w:pPr>
+        <w:tabs>
+          <w:tab w:val="left" w:pos="1134"/>
+        </w:tabs>
+        <w:ind w:left="567"/>
+        <w:jc w:val="center"/>
+        <w:rPr>
+          <w:szCs w:val="28"/>
+          <w:lang w:val="en-US"/>
+        </w:rPr>
+      </w:pPr>
+      <w:r>
+        <w:rPr>
+          <w:b/>
+          <w:sz w:val="24"/>
+          <w:szCs w:val="24"/>
+          <w:lang w:val="en-US"/>
+        </w:rPr>
+        <w:t>.\</w:t>
+      </w:r>
+      <w:r>
+        <w:rPr>
+          <w:b/>
+          <w:sz w:val="24"/>
+          <w:szCs w:val="24"/>
+          <w:lang w:val="en-US"/>
+        </w:rPr>
+        <w:t>Debugger</w:t>
+      </w:r>
+      <w:bookmarkStart w:id="52" w:name="_GoBack"/>
+      <w:bookmarkEnd w:id="52"/>
+      <w:r>
+        <w:rPr>
+          <w:b/>
+          <w:sz w:val="24"/>
+          <w:szCs w:val="24"/>
+          <w:lang w:val="en-US"/>
+        </w:rPr>
+        <w:t xml:space="preserve">Console.exe </w:t>
+      </w:r>
+      <w:proofErr w:type="spellStart"/>
+      <w:r>
+        <w:rPr>
+          <w:b/>
+          <w:sz w:val="24"/>
+          <w:szCs w:val="24"/>
+          <w:lang w:val="en-US"/>
+        </w:rPr>
+        <w:t>name_of_input_dir</w:t>
+      </w:r>
+      <w:proofErr w:type="spellEnd"/>
+      <w:r>
+        <w:rPr>
+          <w:b/>
+          <w:sz w:val="24"/>
+          <w:szCs w:val="24"/>
+          <w:lang w:val="en-US"/>
+        </w:rPr>
+        <w:t xml:space="preserve"> [</w:t>
+      </w:r>
+      <w:proofErr w:type="spellStart"/>
+      <w:r>
+        <w:rPr>
+          <w:b/>
+          <w:sz w:val="24"/>
+          <w:szCs w:val="24"/>
+          <w:lang w:val="en-US"/>
+        </w:rPr>
+        <w:t>name_of_output_dir</w:t>
+      </w:r>
+      <w:proofErr w:type="spellEnd"/>
+      <w:r>
+        <w:rPr>
+          <w:b/>
+          <w:sz w:val="24"/>
+          <w:szCs w:val="24"/>
+          <w:lang w:val="en-US"/>
+        </w:rPr>
+        <w:t>]</w:t>
+      </w:r>
+    </w:p>
+    <w:p>
+      <w:pPr>
+        <w:tabs>
+          <w:tab w:val="left" w:pos="1134"/>
+        </w:tabs>
+        <w:ind w:left="567"/>
+        <w:jc w:val="both"/>
+        <w:rPr>
+          <w:i/>
+          <w:sz w:val="24"/>
+          <w:szCs w:val="24"/>
+        </w:rPr>
+      </w:pPr>
+      <w:proofErr w:type="gramStart"/>
+      <w:r>
+        <w:rPr>
+          <w:sz w:val="24"/>
+          <w:szCs w:val="24"/>
+        </w:rPr>
+        <w:t>(</w:t>
+      </w:r>
+      <w:r>
+        <w:rPr>
+          <w:i/>
+          <w:sz w:val="24"/>
+          <w:szCs w:val="24"/>
+        </w:rPr>
+        <w:t xml:space="preserve">где </w:t>
+      </w:r>
+      <w:proofErr w:type="spellStart"/>
+      <w:r>
+        <w:rPr>
+          <w:i/>
+          <w:sz w:val="24"/>
+          <w:szCs w:val="24"/>
+        </w:rPr>
+        <w:t>name_of_input_dir</w:t>
+      </w:r>
+      <w:proofErr w:type="spellEnd"/>
+      <w:r>
+        <w:rPr>
+          <w:i/>
+          <w:sz w:val="24"/>
+          <w:szCs w:val="24"/>
+        </w:rPr>
+        <w:t xml:space="preserve"> – входная директория, содержащая </w:t>
+      </w:r>
+      <w:proofErr w:type="spellStart"/>
+      <w:r>
+        <w:rPr>
+          <w:i/>
+          <w:sz w:val="24"/>
+          <w:szCs w:val="24"/>
+        </w:rPr>
+        <w:t>xml</w:t>
+      </w:r>
+      <w:proofErr w:type="spellEnd"/>
+      <w:r>
+        <w:rPr>
+          <w:i/>
+          <w:sz w:val="24"/>
+          <w:szCs w:val="24"/>
+        </w:rPr>
+        <w:t>-документы определенного формата</w:t>
+      </w:r>
+      <w:r>
+        <w:rPr>
+          <w:i/>
+          <w:sz w:val="24"/>
+          <w:szCs w:val="24"/>
+        </w:rPr>
+        <w:t xml:space="preserve"> (см. Приложение</w:t>
+      </w:r>
+      <w:r>
+        <w:rPr>
+          <w:i/>
+          <w:sz w:val="24"/>
+          <w:szCs w:val="24"/>
+        </w:rPr>
+        <w:t xml:space="preserve"> </w:t>
+      </w:r>
+      <w:r>
+        <w:rPr>
+          <w:i/>
+          <w:sz w:val="24"/>
+          <w:szCs w:val="24"/>
+        </w:rPr>
         <w:t>1, Приложение</w:t>
+      </w:r>
+      <w:r>
+        <w:rPr>
+          <w:i/>
+          <w:sz w:val="24"/>
+          <w:szCs w:val="24"/>
+        </w:rPr>
+        <w:t xml:space="preserve"> </w:t>
+      </w:r>
+      <w:r>
+        <w:rPr>
+          <w:i/>
+          <w:sz w:val="24"/>
+          <w:szCs w:val="24"/>
+        </w:rPr>
+        <w:t>2, Приложение 3, Приложение 4</w:t>
+      </w:r>
+      <w:r>
+        <w:rPr>
+          <w:i/>
+          <w:sz w:val="24"/>
+          <w:szCs w:val="24"/>
+        </w:rPr>
+        <w:t>)</w:t>
+      </w:r>
+      <w:r>
+        <w:rPr>
+          <w:i/>
+          <w:sz w:val="24"/>
+          <w:szCs w:val="24"/>
+        </w:rPr>
+        <w:t>;</w:t>
+      </w:r>
+      <w:r>
+        <w:rPr>
+          <w:i/>
+          <w:sz w:val="24"/>
+          <w:szCs w:val="24"/>
+        </w:rPr>
+        <w:t xml:space="preserve"> </w:t>
+      </w:r>
+      <w:proofErr w:type="gramEnd"/>
+    </w:p>
+    <w:p>
+      <w:pPr>
+        <w:tabs>
+          <w:tab w:val="left" w:pos="1134"/>
+        </w:tabs>
+        <w:ind w:left="567"/>
+        <w:jc w:val="both"/>
+        <w:rPr>
+          <w:i/>
+          <w:sz w:val="24"/>
+          <w:szCs w:val="24"/>
+        </w:rPr>
+      </w:pPr>
+      <w:proofErr w:type="spellStart"/>
+      <w:proofErr w:type="gramStart"/>
+      <w:r>
+        <w:rPr>
+          <w:i/>
+          <w:sz w:val="24"/>
+          <w:szCs w:val="24"/>
+        </w:rPr>
+        <w:t>name_of_output_dir</w:t>
+      </w:r>
+      <w:proofErr w:type="spellEnd"/>
+      <w:r>
+        <w:rPr>
+          <w:i/>
+          <w:sz w:val="24"/>
+          <w:szCs w:val="24"/>
+        </w:rPr>
+        <w:t xml:space="preserve"> – директория,</w:t>
+      </w:r>
+      <w:r>
+        <w:rPr>
+          <w:i/>
+          <w:sz w:val="24"/>
+          <w:szCs w:val="24"/>
+        </w:rPr>
+        <w:t xml:space="preserve"> куда необходимо поместить </w:t>
       </w:r>
       <w:r>
         <w:rPr>
@@ -3419,7 +4845,7 @@
           <w:szCs w:val="24"/>
           <w:lang w:val="en-US"/>
         </w:rPr>
-        <w:t xml:space="preserve"> </w:t>
+        <w:t>log</w:t>
       </w:r>
       <w:r>
         <w:rPr>
@@ -3427,7 +4853,31 @@
           <w:sz w:val="24"/>
           <w:szCs w:val="24"/>
         </w:rPr>
-        <w:t xml:space="preserve">2, Приложение </w:t>
+        <w:t>-</w:t>
+      </w:r>
+      <w:r>
+        <w:rPr>
+          <w:i/>
+          <w:sz w:val="24"/>
+          <w:szCs w:val="24"/>
+        </w:rPr>
+        <w:t>файл</w:t>
+      </w:r>
+      <w:r>
+        <w:rPr>
+          <w:i/>
+          <w:sz w:val="24"/>
+          <w:szCs w:val="24"/>
+        </w:rPr>
+        <w:t xml:space="preserve"> </w:t>
+      </w:r>
+      <w:r>
+        <w:rPr>
+          <w:i/>
+          <w:sz w:val="24"/>
+          <w:szCs w:val="24"/>
+        </w:rPr>
+        <w:t xml:space="preserve">(если директория не была указана, то подсистема сохраняет выходной </w:t>
       </w:r>
       <w:r>
         <w:rPr>
@@ -3436,7 +4886,7 @@
           <w:szCs w:val="24"/>
           <w:lang w:val="en-US"/>
         </w:rPr>
-        <w:t>3)</w:t>
+        <w:t>xml</w:t>
       </w:r>
       <w:r>
         <w:rPr>
@@ -3444,88 +4894,16 @@
           <w:sz w:val="24"/>
           <w:szCs w:val="24"/>
         </w:rPr>
-        <w:t>;</w:t>
-      </w:r>
+        <w:t>-документ в</w:t>
+      </w:r>
+      <w:proofErr w:type="gramEnd"/>
       <w:r>
         <w:rPr>
           <w:i/>
           <w:sz w:val="24"/>
           <w:szCs w:val="24"/>
         </w:rPr>
-        <w:t xml:space="preserve"> </w:t>
-      </w:r>
-      <w:r>
-        <w:rPr>
-          <w:i/>
-          <w:sz w:val="24"/>
-          <w:szCs w:val="24"/>
-        </w:rPr>
-        <w:t xml:space="preserve"> </w:t>
-      </w:r>
-    </w:p>
-    <w:p>
-      <w:pPr>
-        <w:tabs>
-          <w:tab w:val="left" w:pos="1134"/>
-        </w:tabs>
-        <w:ind w:left="567"/>
-        <w:jc w:val="both"/>
-        <w:rPr>
-          <w:i/>
-          <w:sz w:val="24"/>
-          <w:szCs w:val="24"/>
-        </w:rPr>
-      </w:pPr>
-      <w:proofErr w:type="spellStart"/>
-      <w:r>
-        <w:rPr>
-          <w:i/>
-          <w:sz w:val="24"/>
-          <w:szCs w:val="24"/>
-        </w:rPr>
-        <w:t>name_of_output_dir</w:t>
-      </w:r>
-      <w:proofErr w:type="spellEnd"/>
-      <w:r>
-        <w:rPr>
-          <w:i/>
-          <w:sz w:val="24"/>
-          <w:szCs w:val="24"/>
-        </w:rPr>
-        <w:t xml:space="preserve"> – директория, куда необходимо поместить файл-решение</w:t>
-      </w:r>
-      <w:r>
-        <w:rPr>
-          <w:i/>
-          <w:sz w:val="24"/>
-          <w:szCs w:val="24"/>
-        </w:rPr>
-        <w:t xml:space="preserve"> </w:t>
-      </w:r>
-      <w:r>
-        <w:rPr>
-          <w:i/>
-          <w:sz w:val="24"/>
-          <w:szCs w:val="24"/>
-        </w:rPr>
-        <w:t xml:space="preserve">(если директория не была указана, то подсистема сохраняет выходной </w:t>
-      </w:r>
-      <w:r>
-        <w:rPr>
-          <w:i/>
-          <w:sz w:val="24"/>
-          <w:szCs w:val="24"/>
-          <w:lang w:val="en-US"/>
-        </w:rPr>
-        <w:t>xml</w:t>
-      </w:r>
-      <w:r>
-        <w:rPr>
-          <w:i/>
-          <w:sz w:val="24"/>
-          <w:szCs w:val="24"/>
-        </w:rPr>
-        <w:t>-документ в директорию, в которой находится файл программы.).</w:t>
+        <w:t xml:space="preserve"> директорию, в которой находится файл программы.).</w:t>
       </w:r>
     </w:p>
     <w:p>
@@ -3556,6 +4934,7 @@
         </w:rPr>
       </w:pPr>
       <w:r>
+        <w:lastRenderedPageBreak/>
         <w:t xml:space="preserve">Нажать клавишу </w:t>
       </w:r>
       <w:r>
@@ -3595,7 +4974,21 @@
           <w:sz w:val="26"/>
           <w:szCs w:val="26"/>
         </w:rPr>
-        <w:t xml:space="preserve"> в указанном пути встречаются недопустимые символы, то выдается ошибка от консоли «Файл не найден»;</w:t>
+        <w:t xml:space="preserve"> в указанном пути встречаются недопустимые символы, то выдается </w:t>
+      </w:r>
+      <w:r>
+        <w:rPr>
+          <w:sz w:val="26"/>
+          <w:szCs w:val="26"/>
+        </w:rPr>
+        <w:t>сообщение</w:t>
+      </w:r>
+      <w:r>
+        <w:rPr>
+          <w:sz w:val="26"/>
+          <w:szCs w:val="26"/>
+        </w:rPr>
+        <w:t xml:space="preserve"> от консоли «Файл не найден»;</w:t>
       </w:r>
     </w:p>
     <w:p>
@@ -3629,28 +5022,21 @@
           <w:sz w:val="26"/>
           <w:szCs w:val="26"/>
         </w:rPr>
-        <w:t xml:space="preserve"> указанный путь до файла</w:t>
-      </w:r>
-      <w:r>
-        <w:rPr>
-          <w:sz w:val="26"/>
-          <w:szCs w:val="26"/>
-        </w:rPr>
-        <w:t xml:space="preserve"> </w:t>
-      </w:r>
-      <w:r>
-        <w:rPr>
-          <w:sz w:val="26"/>
-          <w:szCs w:val="26"/>
-        </w:rPr>
-        <w:t>не существует</w:t>
-      </w:r>
-      <w:r>
-        <w:rPr>
-          <w:sz w:val="26"/>
-          <w:szCs w:val="26"/>
-        </w:rPr>
-        <w:t>, то выдается ошибка от консоли «Файл не найден»;</w:t>
+        <w:t xml:space="preserve"> указанный путь до файла не существует, то выдается </w:t>
+      </w:r>
+      <w:r>
+        <w:rPr>
+          <w:sz w:val="26"/>
+          <w:szCs w:val="26"/>
+        </w:rPr>
+        <w:t xml:space="preserve">сообщение </w:t>
+      </w:r>
+      <w:r>
+        <w:rPr>
+          <w:sz w:val="26"/>
+          <w:szCs w:val="26"/>
+        </w:rPr>
+        <w:t>от консоли «Файл не найден»;</w:t>
       </w:r>
     </w:p>
     <w:p>
@@ -3684,14 +5070,7 @@
           <w:sz w:val="26"/>
           <w:szCs w:val="26"/>
         </w:rPr>
-        <w:t xml:space="preserve"> </w:t>
-      </w:r>
-      <w:r>
-        <w:rPr>
-          <w:sz w:val="26"/>
-          <w:szCs w:val="26"/>
-        </w:rPr>
-        <w:t xml:space="preserve">не указывается </w:t>
+        <w:t xml:space="preserve"> не указывается </w:t>
       </w:r>
       <w:r>
         <w:rPr>
@@ -3705,42 +5084,21 @@
           <w:sz w:val="26"/>
           <w:szCs w:val="26"/>
         </w:rPr>
-        <w:t>ходная директория</w:t>
-      </w:r>
-      <w:r>
-        <w:rPr>
-          <w:sz w:val="26"/>
-          <w:szCs w:val="26"/>
-        </w:rPr>
-        <w:t xml:space="preserve">, то выдается </w:t>
-      </w:r>
-      <w:r>
-        <w:rPr>
-          <w:sz w:val="26"/>
-          <w:szCs w:val="26"/>
-        </w:rPr>
-        <w:t xml:space="preserve">ошибка </w:t>
-      </w:r>
-      <w:r>
-        <w:rPr>
-          <w:sz w:val="26"/>
-          <w:szCs w:val="26"/>
-        </w:rPr>
-        <w:t>«</w:t>
-      </w:r>
-      <w:r>
-        <w:rPr>
-          <w:sz w:val="26"/>
-          <w:szCs w:val="26"/>
-        </w:rPr>
-        <w:t>Неверные параметры команды</w:t>
-      </w:r>
-      <w:r>
-        <w:rPr>
-          <w:sz w:val="26"/>
-          <w:szCs w:val="26"/>
-        </w:rPr>
-        <w:t>»;</w:t>
+        <w:t xml:space="preserve">ходная директория, то выдается </w:t>
+      </w:r>
+      <w:r>
+        <w:rPr>
+          <w:sz w:val="26"/>
+          <w:szCs w:val="26"/>
+        </w:rPr>
+        <w:t xml:space="preserve">сообщение </w:t>
+      </w:r>
+      <w:r>
+        <w:rPr>
+          <w:sz w:val="26"/>
+          <w:szCs w:val="26"/>
+        </w:rPr>
+        <w:t>«Неверные параметры команды»;</w:t>
       </w:r>
     </w:p>
     <w:p>
@@ -3761,28 +5119,21 @@
           <w:szCs w:val="26"/>
         </w:rPr>
         <w:tab/>
-        <w:t>Если входной директории не существует, то выдается ошибка «</w:t>
-      </w:r>
-      <w:r>
-        <w:rPr>
-          <w:sz w:val="26"/>
-          <w:szCs w:val="26"/>
-        </w:rPr>
-        <w:t>Файл не найден</w:t>
-      </w:r>
-      <w:r>
-        <w:rPr>
-          <w:sz w:val="26"/>
-          <w:szCs w:val="26"/>
-        </w:rPr>
-        <w:t>»</w:t>
-      </w:r>
-      <w:r>
-        <w:rPr>
-          <w:sz w:val="26"/>
-          <w:szCs w:val="26"/>
-        </w:rPr>
-        <w:t>;</w:t>
+        <w:t xml:space="preserve">Если входной директории не существует, то выдается </w:t>
+      </w:r>
+      <w:r>
+        <w:rPr>
+          <w:sz w:val="26"/>
+          <w:szCs w:val="26"/>
+        </w:rPr>
+        <w:t xml:space="preserve">сообщение </w:t>
+      </w:r>
+      <w:r>
+        <w:rPr>
+          <w:sz w:val="26"/>
+          <w:szCs w:val="26"/>
+        </w:rPr>
+        <w:t>«Файл не найден»;</w:t>
       </w:r>
     </w:p>
     <w:p>
@@ -3803,7 +5154,28 @@
           <w:szCs w:val="26"/>
         </w:rPr>
         <w:tab/>
-        <w:t xml:space="preserve">Если во входной директории не находится необходимых для построения расписания файлов (или хотя бы одного), выдается ошибка </w:t>
+        <w:t xml:space="preserve">Если во входной директории не находится необходимых для </w:t>
+      </w:r>
+      <w:r>
+        <w:rPr>
+          <w:sz w:val="26"/>
+          <w:szCs w:val="26"/>
+        </w:rPr>
+        <w:t>анализа</w:t>
+      </w:r>
+      <w:r>
+        <w:rPr>
+          <w:sz w:val="26"/>
+          <w:szCs w:val="26"/>
+        </w:rPr>
+        <w:t xml:space="preserve"> расписания файлов (или хотя бы одного), выдается </w:t>
+      </w:r>
+      <w:r>
+        <w:rPr>
+          <w:sz w:val="26"/>
+          <w:szCs w:val="26"/>
+        </w:rPr>
+        <w:t xml:space="preserve">сообщение </w:t>
       </w:r>
       <w:r>
         <w:rPr>
@@ -3853,28 +5225,21 @@
           <w:sz w:val="26"/>
           <w:szCs w:val="26"/>
         </w:rPr>
-        <w:t>файлы с информацией, записанной не по оговоренному формату, то выдается ошибка «</w:t>
-      </w:r>
-      <w:r>
-        <w:rPr>
-          <w:sz w:val="26"/>
-          <w:szCs w:val="26"/>
-        </w:rPr>
-        <w:t>Неверный формат исходных данных</w:t>
-      </w:r>
-      <w:r>
-        <w:rPr>
-          <w:sz w:val="26"/>
-          <w:szCs w:val="26"/>
-        </w:rPr>
-        <w:t>»</w:t>
-      </w:r>
-      <w:r>
-        <w:rPr>
-          <w:sz w:val="26"/>
-          <w:szCs w:val="26"/>
-        </w:rPr>
-        <w:t>;</w:t>
+        <w:t xml:space="preserve">файлы с информацией, записанной не по оговоренному формату, то выдается </w:t>
+      </w:r>
+      <w:r>
+        <w:rPr>
+          <w:sz w:val="26"/>
+          <w:szCs w:val="26"/>
+        </w:rPr>
+        <w:t xml:space="preserve">сообщение </w:t>
+      </w:r>
+      <w:r>
+        <w:rPr>
+          <w:sz w:val="26"/>
+          <w:szCs w:val="26"/>
+        </w:rPr>
+        <w:t>«Неверный формат исходных данных»;</w:t>
       </w:r>
     </w:p>
     <w:p>
@@ -3894,36 +5259,8 @@
           <w:sz w:val="26"/>
           <w:szCs w:val="26"/>
         </w:rPr>
-        <w:lastRenderedPageBreak/>
         <w:tab/>
-      </w:r>
-      <w:r>
-        <w:rPr>
-          <w:sz w:val="26"/>
-          <w:szCs w:val="26"/>
-        </w:rPr>
-        <w:t>Если во входной директории лежат</w:t>
-      </w:r>
-      <w:r>
-        <w:rPr>
-          <w:sz w:val="26"/>
-          <w:szCs w:val="26"/>
-        </w:rPr>
-        <w:t xml:space="preserve"> </w:t>
-      </w:r>
-      <w:r>
-        <w:rPr>
-          <w:sz w:val="26"/>
-          <w:szCs w:val="26"/>
-        </w:rPr>
-        <w:t xml:space="preserve">файлы </w:t>
-      </w:r>
-      <w:r>
-        <w:rPr>
-          <w:sz w:val="26"/>
-          <w:szCs w:val="26"/>
-        </w:rPr>
-        <w:t xml:space="preserve">не </w:t>
+        <w:t xml:space="preserve">Если во входной директории лежат файлы не </w:t>
       </w:r>
       <w:r>
         <w:rPr>
@@ -3938,42 +5275,21 @@
           <w:sz w:val="26"/>
           <w:szCs w:val="26"/>
         </w:rPr>
-        <w:t xml:space="preserve"> расширения</w:t>
-      </w:r>
-      <w:r>
-        <w:rPr>
-          <w:sz w:val="26"/>
-          <w:szCs w:val="26"/>
-        </w:rPr>
-        <w:t>,</w:t>
-      </w:r>
-      <w:r>
-        <w:rPr>
-          <w:sz w:val="26"/>
-          <w:szCs w:val="26"/>
-        </w:rPr>
-        <w:t xml:space="preserve"> то выдается ошибка «</w:t>
-      </w:r>
-      <w:r>
-        <w:rPr>
-          <w:sz w:val="26"/>
-          <w:szCs w:val="26"/>
-        </w:rPr>
-        <w:t>Недопустимое расширение исходных файлов</w:t>
-      </w:r>
-      <w:r>
-        <w:rPr>
-          <w:sz w:val="26"/>
-          <w:szCs w:val="26"/>
-        </w:rPr>
-        <w:t>»</w:t>
-      </w:r>
-      <w:r>
-        <w:rPr>
-          <w:sz w:val="26"/>
-          <w:szCs w:val="26"/>
-        </w:rPr>
-        <w:t>;</w:t>
+        <w:t xml:space="preserve"> расширения, то выдается </w:t>
+      </w:r>
+      <w:r>
+        <w:rPr>
+          <w:sz w:val="26"/>
+          <w:szCs w:val="26"/>
+        </w:rPr>
+        <w:t xml:space="preserve">сообщение </w:t>
+      </w:r>
+      <w:r>
+        <w:rPr>
+          <w:sz w:val="26"/>
+          <w:szCs w:val="26"/>
+        </w:rPr>
+        <w:t>«Недопустимое расширение исходных файлов»;</w:t>
       </w:r>
     </w:p>
     <w:p>
@@ -3994,48 +5310,21 @@
           <w:szCs w:val="26"/>
         </w:rPr>
         <w:tab/>
-      </w:r>
-      <w:r>
-        <w:rPr>
-          <w:sz w:val="26"/>
-          <w:szCs w:val="26"/>
-        </w:rPr>
-        <w:t xml:space="preserve">Если </w:t>
-      </w:r>
-      <w:r>
-        <w:rPr>
-          <w:sz w:val="26"/>
-          <w:szCs w:val="26"/>
-        </w:rPr>
-        <w:t xml:space="preserve">указанной </w:t>
-      </w:r>
-      <w:r>
-        <w:rPr>
-          <w:sz w:val="26"/>
-          <w:szCs w:val="26"/>
-        </w:rPr>
-        <w:t>в</w:t>
-      </w:r>
-      <w:r>
-        <w:rPr>
-          <w:sz w:val="26"/>
-          <w:szCs w:val="26"/>
-        </w:rPr>
-        <w:t>ы</w:t>
-      </w:r>
-      <w:r>
-        <w:rPr>
-          <w:sz w:val="26"/>
-          <w:szCs w:val="26"/>
-        </w:rPr>
-        <w:t>ходной директории не существует, то выдается ошибка «Файл не найден»</w:t>
-      </w:r>
-      <w:r>
-        <w:rPr>
-          <w:sz w:val="26"/>
-          <w:szCs w:val="26"/>
-        </w:rPr>
-        <w:t>;</w:t>
+        <w:t xml:space="preserve">Если указанной выходной директории не существует, то выдается </w:t>
+      </w:r>
+      <w:r>
+        <w:rPr>
+          <w:sz w:val="26"/>
+          <w:szCs w:val="26"/>
+        </w:rPr>
+        <w:t xml:space="preserve">сообщение </w:t>
+      </w:r>
+      <w:r>
+        <w:rPr>
+          <w:sz w:val="26"/>
+          <w:szCs w:val="26"/>
+        </w:rPr>
+        <w:t>«Файл не найден»;</w:t>
       </w:r>
     </w:p>
     <w:p>
@@ -4094,21 +5383,7 @@
           <w:sz w:val="26"/>
           <w:szCs w:val="26"/>
         </w:rPr>
-        <w:t xml:space="preserve">документы с информацией, записанной </w:t>
-      </w:r>
-      <w:r>
-        <w:rPr>
-          <w:sz w:val="26"/>
-          <w:szCs w:val="26"/>
-        </w:rPr>
-        <w:t>по оговоренному формату</w:t>
-      </w:r>
-      <w:r>
-        <w:rPr>
-          <w:sz w:val="26"/>
-          <w:szCs w:val="26"/>
-        </w:rPr>
-        <w:t>, выходная директория указана верно либо не указана, то тест пройден.</w:t>
+        <w:t>документы с информацией, записанной по оговоренному формату, выходная директория указана верно либо не указана, то тест пройден.</w:t>
       </w:r>
     </w:p>
     <w:p>
@@ -4162,1337 +5437,6 @@
           <w:sz w:val="26"/>
           <w:szCs w:val="26"/>
         </w:rPr>
-        <w:t xml:space="preserve">Если в результате работы программы не был создан выходной файл с расписанием, то тест не </w:t>
-      </w:r>
-      <w:r>
-        <w:rPr>
-          <w:sz w:val="26"/>
-          <w:szCs w:val="26"/>
-        </w:rPr>
-        <w:t>пройден</w:t>
-      </w:r>
-      <w:r>
-        <w:rPr>
-          <w:sz w:val="26"/>
-          <w:szCs w:val="26"/>
-        </w:rPr>
-        <w:t xml:space="preserve">; </w:t>
-      </w:r>
-    </w:p>
-    <w:p>
-      <w:pPr>
-        <w:tabs>
-          <w:tab w:val="left" w:pos="1134"/>
-        </w:tabs>
-        <w:ind w:left="567"/>
-        <w:jc w:val="both"/>
-        <w:rPr>
-          <w:sz w:val="26"/>
-          <w:szCs w:val="26"/>
-        </w:rPr>
-      </w:pPr>
-      <w:r>
-        <w:rPr>
-          <w:sz w:val="26"/>
-          <w:szCs w:val="26"/>
-        </w:rPr>
-        <w:tab/>
-      </w:r>
-      <w:r>
-        <w:rPr>
-          <w:sz w:val="26"/>
-          <w:szCs w:val="26"/>
-        </w:rPr>
-        <w:t>Если в результате работы программы был создан</w:t>
-      </w:r>
-      <w:r>
-        <w:rPr>
-          <w:sz w:val="26"/>
-          <w:szCs w:val="26"/>
-        </w:rPr>
-        <w:t xml:space="preserve"> пустой</w:t>
-      </w:r>
-      <w:r>
-        <w:rPr>
-          <w:sz w:val="26"/>
-          <w:szCs w:val="26"/>
-        </w:rPr>
-        <w:t xml:space="preserve"> выходной файл с расписание</w:t>
-      </w:r>
-      <w:r>
-        <w:rPr>
-          <w:sz w:val="26"/>
-          <w:szCs w:val="26"/>
-        </w:rPr>
-        <w:t>м</w:t>
-      </w:r>
-      <w:r>
-        <w:rPr>
-          <w:sz w:val="26"/>
-          <w:szCs w:val="26"/>
-        </w:rPr>
-        <w:t xml:space="preserve">, то тест не </w:t>
-      </w:r>
-      <w:r>
-        <w:rPr>
-          <w:sz w:val="26"/>
-          <w:szCs w:val="26"/>
-        </w:rPr>
-        <w:t>пройден</w:t>
-      </w:r>
-      <w:r>
-        <w:rPr>
-          <w:sz w:val="26"/>
-          <w:szCs w:val="26"/>
-        </w:rPr>
-        <w:t>;</w:t>
-      </w:r>
-    </w:p>
-    <w:p>
-      <w:pPr>
-        <w:tabs>
-          <w:tab w:val="left" w:pos="1134"/>
-        </w:tabs>
-        <w:ind w:left="567"/>
-        <w:jc w:val="both"/>
-        <w:rPr>
-          <w:sz w:val="26"/>
-          <w:szCs w:val="26"/>
-        </w:rPr>
-      </w:pPr>
-      <w:r>
-        <w:rPr>
-          <w:sz w:val="26"/>
-          <w:szCs w:val="26"/>
-        </w:rPr>
-        <w:tab/>
-      </w:r>
-      <w:r>
-        <w:rPr>
-          <w:sz w:val="26"/>
-          <w:szCs w:val="26"/>
-        </w:rPr>
-        <w:t>Если в результате работы программы был создан выходной файл с расписание</w:t>
-      </w:r>
-      <w:r>
-        <w:rPr>
-          <w:sz w:val="26"/>
-          <w:szCs w:val="26"/>
-        </w:rPr>
-        <w:t>м</w:t>
-      </w:r>
-      <w:r>
-        <w:rPr>
-          <w:sz w:val="26"/>
-          <w:szCs w:val="26"/>
-        </w:rPr>
-        <w:t xml:space="preserve">, где запись расписания не соответствует заранее оговоренному </w:t>
-      </w:r>
-      <w:r>
-        <w:rPr>
-          <w:sz w:val="26"/>
-          <w:szCs w:val="26"/>
-        </w:rPr>
-        <w:t>формату представления данных</w:t>
-      </w:r>
-      <w:r>
-        <w:rPr>
-          <w:sz w:val="26"/>
-          <w:szCs w:val="26"/>
-        </w:rPr>
-        <w:t xml:space="preserve">, то тест не </w:t>
-      </w:r>
-      <w:r>
-        <w:rPr>
-          <w:sz w:val="26"/>
-          <w:szCs w:val="26"/>
-        </w:rPr>
-        <w:t>пройден</w:t>
-      </w:r>
-      <w:r>
-        <w:rPr>
-          <w:sz w:val="26"/>
-          <w:szCs w:val="26"/>
-        </w:rPr>
-        <w:t>;</w:t>
-      </w:r>
-    </w:p>
-    <w:p>
-      <w:pPr>
-        <w:tabs>
-          <w:tab w:val="left" w:pos="1134"/>
-        </w:tabs>
-        <w:ind w:left="567"/>
-        <w:jc w:val="both"/>
-        <w:rPr>
-          <w:sz w:val="26"/>
-          <w:szCs w:val="26"/>
-        </w:rPr>
-      </w:pPr>
-      <w:r>
-        <w:rPr>
-          <w:sz w:val="26"/>
-          <w:szCs w:val="26"/>
-        </w:rPr>
-        <w:tab/>
-      </w:r>
-      <w:r>
-        <w:rPr>
-          <w:sz w:val="26"/>
-          <w:szCs w:val="26"/>
-        </w:rPr>
-        <w:t xml:space="preserve">Если в результате работы программы был создан </w:t>
-      </w:r>
-      <w:r>
-        <w:rPr>
-          <w:sz w:val="26"/>
-          <w:szCs w:val="26"/>
-        </w:rPr>
-        <w:t>файл</w:t>
-      </w:r>
-      <w:r>
-        <w:rPr>
-          <w:sz w:val="26"/>
-          <w:szCs w:val="26"/>
-        </w:rPr>
-        <w:t xml:space="preserve"> с расписанием</w:t>
-      </w:r>
-      <w:r>
-        <w:rPr>
-          <w:sz w:val="26"/>
-          <w:szCs w:val="26"/>
-        </w:rPr>
-        <w:t>, помещенный не в указанную выходную директорию, то тест не</w:t>
-      </w:r>
-      <w:r>
-        <w:rPr>
-          <w:sz w:val="26"/>
-          <w:szCs w:val="26"/>
-        </w:rPr>
-        <w:t xml:space="preserve"> </w:t>
-      </w:r>
-      <w:r>
-        <w:rPr>
-          <w:sz w:val="26"/>
-          <w:szCs w:val="26"/>
-        </w:rPr>
-        <w:t>пройден.</w:t>
-      </w:r>
-    </w:p>
-    <w:p>
-      <w:pPr>
-        <w:tabs>
-          <w:tab w:val="left" w:pos="1134"/>
-        </w:tabs>
-        <w:ind w:left="567"/>
-        <w:jc w:val="both"/>
-        <w:rPr>
-          <w:sz w:val="26"/>
-          <w:szCs w:val="26"/>
-        </w:rPr>
-      </w:pPr>
-      <w:r>
-        <w:rPr>
-          <w:sz w:val="26"/>
-          <w:szCs w:val="26"/>
-        </w:rPr>
-        <w:tab/>
-      </w:r>
-      <w:r>
-        <w:rPr>
-          <w:sz w:val="26"/>
-          <w:szCs w:val="26"/>
-        </w:rPr>
-        <w:t xml:space="preserve">Если в результате работы программы был создан </w:t>
-      </w:r>
-      <w:r>
-        <w:rPr>
-          <w:sz w:val="26"/>
-          <w:szCs w:val="26"/>
-        </w:rPr>
-        <w:t>полноценный</w:t>
-      </w:r>
-      <w:r>
-        <w:rPr>
-          <w:sz w:val="26"/>
-          <w:szCs w:val="26"/>
-        </w:rPr>
-        <w:t xml:space="preserve"> выходной файл с расписанием</w:t>
-      </w:r>
-      <w:r>
-        <w:rPr>
-          <w:sz w:val="26"/>
-          <w:szCs w:val="26"/>
-        </w:rPr>
-        <w:t xml:space="preserve"> с записью данных, соответствующих </w:t>
-      </w:r>
-      <w:r>
-        <w:rPr>
-          <w:sz w:val="26"/>
-          <w:szCs w:val="26"/>
-        </w:rPr>
-        <w:t>заранее оговоренному формату</w:t>
-      </w:r>
-      <w:r>
-        <w:rPr>
-          <w:sz w:val="26"/>
-          <w:szCs w:val="26"/>
-        </w:rPr>
-        <w:t xml:space="preserve"> и </w:t>
-      </w:r>
-      <w:r>
-        <w:rPr>
-          <w:sz w:val="26"/>
-          <w:szCs w:val="26"/>
-        </w:rPr>
-        <w:t>помещенный</w:t>
-      </w:r>
-      <w:r>
-        <w:rPr>
-          <w:sz w:val="26"/>
-          <w:szCs w:val="26"/>
-        </w:rPr>
-        <w:t xml:space="preserve"> </w:t>
-      </w:r>
-      <w:r>
-        <w:rPr>
-          <w:sz w:val="26"/>
-          <w:szCs w:val="26"/>
-        </w:rPr>
-        <w:t>в указанную</w:t>
-      </w:r>
-      <w:r>
-        <w:rPr>
-          <w:sz w:val="26"/>
-          <w:szCs w:val="26"/>
-        </w:rPr>
-        <w:t xml:space="preserve"> выходную</w:t>
-      </w:r>
-      <w:r>
-        <w:rPr>
-          <w:sz w:val="26"/>
-          <w:szCs w:val="26"/>
-        </w:rPr>
-        <w:t xml:space="preserve"> директорию</w:t>
-      </w:r>
-      <w:r>
-        <w:rPr>
-          <w:sz w:val="26"/>
-          <w:szCs w:val="26"/>
-        </w:rPr>
-        <w:t>, то тест</w:t>
-      </w:r>
-      <w:r>
-        <w:rPr>
-          <w:sz w:val="26"/>
-          <w:szCs w:val="26"/>
-        </w:rPr>
-        <w:t xml:space="preserve"> </w:t>
-      </w:r>
-      <w:r>
-        <w:rPr>
-          <w:sz w:val="26"/>
-          <w:szCs w:val="26"/>
-        </w:rPr>
-        <w:t>пройден</w:t>
-      </w:r>
-      <w:r>
-        <w:rPr>
-          <w:sz w:val="26"/>
-          <w:szCs w:val="26"/>
-        </w:rPr>
-        <w:t>.</w:t>
-      </w:r>
-    </w:p>
-    <w:p>
-      <w:pPr>
-        <w:tabs>
-          <w:tab w:val="left" w:pos="1134"/>
-        </w:tabs>
-        <w:jc w:val="both"/>
-        <w:rPr>
-          <w:szCs w:val="28"/>
-        </w:rPr>
-      </w:pPr>
-    </w:p>
-    <w:p>
-      <w:pPr>
-        <w:tabs>
-          <w:tab w:val="left" w:pos="1134"/>
-        </w:tabs>
-        <w:ind w:left="567"/>
-        <w:jc w:val="both"/>
-        <w:rPr>
-          <w:szCs w:val="28"/>
-        </w:rPr>
-      </w:pPr>
-    </w:p>
-    <w:p>
-      <w:pPr>
-        <w:tabs>
-          <w:tab w:val="left" w:pos="1134"/>
-        </w:tabs>
-        <w:jc w:val="both"/>
-        <w:rPr>
-          <w:b/>
-        </w:rPr>
-      </w:pPr>
-      <w:r>
-        <w:rPr>
-          <w:b/>
-          <w:szCs w:val="28"/>
-        </w:rPr>
-        <w:t>7.2</w:t>
-      </w:r>
-      <w:r>
-        <w:rPr>
-          <w:b/>
-          <w:szCs w:val="28"/>
-        </w:rPr>
-        <w:t xml:space="preserve">. </w:t>
-      </w:r>
-      <w:r>
-        <w:rPr>
-          <w:szCs w:val="28"/>
-        </w:rPr>
-        <w:t xml:space="preserve"> </w:t>
-      </w:r>
-      <w:r>
-        <w:rPr>
-          <w:b/>
-        </w:rPr>
-        <w:t>Проверка построенного расписания с помощью отладчика-профилировщика на наличие ошибок</w:t>
-      </w:r>
-    </w:p>
-    <w:p>
-      <w:pPr>
-        <w:tabs>
-          <w:tab w:val="left" w:pos="1134"/>
-        </w:tabs>
-        <w:jc w:val="both"/>
-        <w:rPr>
-          <w:b/>
-          <w:szCs w:val="28"/>
-        </w:rPr>
-      </w:pPr>
-    </w:p>
-    <w:p>
-      <w:pPr>
-        <w:numPr>
-          <w:ilvl w:val="0"/>
-          <w:numId w:val="1"/>
-        </w:numPr>
-        <w:tabs>
-          <w:tab w:val="left" w:pos="1134"/>
-        </w:tabs>
-        <w:ind w:left="0" w:firstLine="567"/>
-        <w:jc w:val="both"/>
-        <w:rPr>
-          <w:szCs w:val="28"/>
-        </w:rPr>
-      </w:pPr>
-      <w:r>
-        <w:rPr>
-          <w:szCs w:val="28"/>
-        </w:rPr>
-        <w:t>Выполнить пункт методики 7.1</w:t>
-      </w:r>
-    </w:p>
-    <w:p>
-      <w:pPr>
-        <w:tabs>
-          <w:tab w:val="left" w:pos="1134"/>
-        </w:tabs>
-        <w:ind w:left="567"/>
-        <w:jc w:val="both"/>
-        <w:rPr>
-          <w:szCs w:val="28"/>
-        </w:rPr>
-      </w:pPr>
-    </w:p>
-    <w:p>
-      <w:pPr>
-        <w:numPr>
-          <w:ilvl w:val="0"/>
-          <w:numId w:val="1"/>
-        </w:numPr>
-        <w:tabs>
-          <w:tab w:val="left" w:pos="1134"/>
-        </w:tabs>
-        <w:ind w:left="0" w:firstLine="567"/>
-        <w:jc w:val="both"/>
-        <w:rPr>
-          <w:szCs w:val="28"/>
-        </w:rPr>
-      </w:pPr>
-      <w:r>
-        <w:rPr>
-          <w:szCs w:val="28"/>
-        </w:rPr>
-        <w:t xml:space="preserve">Запустить консоль </w:t>
-      </w:r>
-      <w:r>
-        <w:rPr>
-          <w:szCs w:val="28"/>
-          <w:lang w:val="en-US"/>
-        </w:rPr>
-        <w:t>Windows</w:t>
-      </w:r>
-      <w:r>
-        <w:rPr>
-          <w:szCs w:val="28"/>
-        </w:rPr>
-        <w:t xml:space="preserve"> 7</w:t>
-      </w:r>
-      <w:r>
-        <w:rPr>
-          <w:szCs w:val="28"/>
-        </w:rPr>
-        <w:t>, если она не запущена</w:t>
-      </w:r>
-    </w:p>
-    <w:p>
-      <w:pPr>
-        <w:tabs>
-          <w:tab w:val="left" w:pos="1134"/>
-        </w:tabs>
-        <w:ind w:left="567"/>
-        <w:jc w:val="both"/>
-        <w:rPr>
-          <w:szCs w:val="28"/>
-        </w:rPr>
-      </w:pPr>
-    </w:p>
-    <w:p>
-      <w:pPr>
-        <w:numPr>
-          <w:ilvl w:val="0"/>
-          <w:numId w:val="1"/>
-        </w:numPr>
-        <w:tabs>
-          <w:tab w:val="left" w:pos="1134"/>
-        </w:tabs>
-        <w:ind w:left="0" w:firstLine="567"/>
-        <w:jc w:val="both"/>
-        <w:rPr>
-          <w:szCs w:val="28"/>
-        </w:rPr>
-      </w:pPr>
-      <w:r>
-        <w:rPr>
-          <w:szCs w:val="28"/>
-        </w:rPr>
-        <w:t xml:space="preserve">Ввести в командную строку путь до файла </w:t>
-      </w:r>
-      <w:proofErr w:type="spellStart"/>
-      <w:r>
-        <w:rPr>
-          <w:i/>
-          <w:szCs w:val="28"/>
-          <w:lang w:val="en-US"/>
-        </w:rPr>
-        <w:t>Debugger</w:t>
-      </w:r>
-      <w:r>
-        <w:rPr>
-          <w:i/>
-          <w:szCs w:val="28"/>
-          <w:lang w:val="en-US"/>
-        </w:rPr>
-        <w:t>Console</w:t>
-      </w:r>
-      <w:proofErr w:type="spellEnd"/>
-      <w:r>
-        <w:rPr>
-          <w:i/>
-          <w:szCs w:val="28"/>
-        </w:rPr>
-        <w:t>.</w:t>
-      </w:r>
-      <w:r>
-        <w:rPr>
-          <w:i/>
-          <w:szCs w:val="28"/>
-          <w:lang w:val="en-US"/>
-        </w:rPr>
-        <w:t>exe</w:t>
-      </w:r>
-      <w:r>
-        <w:rPr>
-          <w:szCs w:val="28"/>
-        </w:rPr>
-        <w:t xml:space="preserve"> </w:t>
-      </w:r>
-      <w:r>
-        <w:rPr>
-          <w:szCs w:val="28"/>
-        </w:rPr>
-        <w:t>в следующем виде:</w:t>
-      </w:r>
-    </w:p>
-    <w:p>
-      <w:pPr>
-        <w:tabs>
-          <w:tab w:val="left" w:pos="1134"/>
-        </w:tabs>
-        <w:ind w:left="567"/>
-        <w:jc w:val="both"/>
-        <w:rPr>
-          <w:szCs w:val="28"/>
-        </w:rPr>
-      </w:pPr>
-    </w:p>
-    <w:p>
-      <w:pPr>
-        <w:tabs>
-          <w:tab w:val="left" w:pos="1134"/>
-        </w:tabs>
-        <w:ind w:left="567"/>
-        <w:jc w:val="both"/>
-        <w:rPr>
-          <w:sz w:val="24"/>
-          <w:szCs w:val="24"/>
-          <w:lang w:val="en-US"/>
-        </w:rPr>
-      </w:pPr>
-      <w:r>
-        <w:rPr>
-          <w:sz w:val="24"/>
-          <w:szCs w:val="24"/>
-          <w:lang w:val="en-US"/>
-        </w:rPr>
-        <w:t>«</w:t>
-      </w:r>
-      <w:r>
-        <w:rPr>
-          <w:sz w:val="24"/>
-          <w:szCs w:val="24"/>
-          <w:lang w:val="en-US"/>
-        </w:rPr>
-        <w:t>…</w:t>
-      </w:r>
-      <w:r>
-        <w:rPr>
-          <w:sz w:val="24"/>
-          <w:szCs w:val="24"/>
-          <w:lang w:val="en-US"/>
-        </w:rPr>
-        <w:t xml:space="preserve">  .\</w:t>
-      </w:r>
-      <w:r>
-        <w:rPr>
-          <w:sz w:val="24"/>
-          <w:szCs w:val="24"/>
-          <w:lang w:val="en-US"/>
-        </w:rPr>
-        <w:t>Debugg</w:t>
-      </w:r>
-      <w:r>
-        <w:rPr>
-          <w:sz w:val="24"/>
-          <w:szCs w:val="24"/>
-          <w:lang w:val="en-US"/>
-        </w:rPr>
-        <w:t xml:space="preserve">erConsole.exe </w:t>
-      </w:r>
-      <w:proofErr w:type="spellStart"/>
-      <w:r>
-        <w:rPr>
-          <w:sz w:val="24"/>
-          <w:szCs w:val="24"/>
-          <w:lang w:val="en-US"/>
-        </w:rPr>
-        <w:t>name_of_input_dir</w:t>
-      </w:r>
-      <w:proofErr w:type="spellEnd"/>
-      <w:r>
-        <w:rPr>
-          <w:sz w:val="24"/>
-          <w:szCs w:val="24"/>
-          <w:lang w:val="en-US"/>
-        </w:rPr>
-        <w:t xml:space="preserve"> [</w:t>
-      </w:r>
-      <w:proofErr w:type="spellStart"/>
-      <w:r>
-        <w:rPr>
-          <w:sz w:val="24"/>
-          <w:szCs w:val="24"/>
-          <w:lang w:val="en-US"/>
-        </w:rPr>
-        <w:t>name_of_output_dir</w:t>
-      </w:r>
-      <w:proofErr w:type="spellEnd"/>
-      <w:proofErr w:type="gramStart"/>
-      <w:r>
-        <w:rPr>
-          <w:sz w:val="24"/>
-          <w:szCs w:val="24"/>
-          <w:lang w:val="en-US"/>
-        </w:rPr>
-        <w:t>]»</w:t>
-      </w:r>
-      <w:proofErr w:type="gramEnd"/>
-      <w:r>
-        <w:rPr>
-          <w:sz w:val="24"/>
-          <w:szCs w:val="24"/>
-          <w:lang w:val="en-US"/>
-        </w:rPr>
-        <w:t xml:space="preserve">, </w:t>
-      </w:r>
-    </w:p>
-    <w:p>
-      <w:pPr>
-        <w:tabs>
-          <w:tab w:val="left" w:pos="1134"/>
-        </w:tabs>
-        <w:ind w:left="567"/>
-        <w:jc w:val="both"/>
-        <w:rPr>
-          <w:i/>
-          <w:sz w:val="24"/>
-          <w:szCs w:val="24"/>
-          <w:lang w:val="en-US"/>
-        </w:rPr>
-      </w:pPr>
-      <w:r>
-        <w:rPr>
-          <w:i/>
-          <w:sz w:val="24"/>
-          <w:szCs w:val="24"/>
-        </w:rPr>
-        <w:t xml:space="preserve">где </w:t>
-      </w:r>
-      <w:proofErr w:type="spellStart"/>
-      <w:r>
-        <w:rPr>
-          <w:i/>
-          <w:sz w:val="24"/>
-          <w:szCs w:val="24"/>
-        </w:rPr>
-        <w:t>name_of_input_dir</w:t>
-      </w:r>
-      <w:proofErr w:type="spellEnd"/>
-      <w:r>
-        <w:rPr>
-          <w:i/>
-          <w:sz w:val="24"/>
-          <w:szCs w:val="24"/>
-        </w:rPr>
-        <w:t xml:space="preserve"> – входная директория, содержащая </w:t>
-      </w:r>
-      <w:proofErr w:type="spellStart"/>
-      <w:r>
-        <w:rPr>
-          <w:i/>
-          <w:sz w:val="24"/>
-          <w:szCs w:val="24"/>
-        </w:rPr>
-        <w:t>xml</w:t>
-      </w:r>
-      <w:proofErr w:type="spellEnd"/>
-      <w:r>
-        <w:rPr>
-          <w:i/>
-          <w:sz w:val="24"/>
-          <w:szCs w:val="24"/>
-        </w:rPr>
-        <w:t>-документы определенного формата</w:t>
-      </w:r>
-      <w:r>
-        <w:rPr>
-          <w:i/>
-          <w:sz w:val="24"/>
-          <w:szCs w:val="24"/>
-        </w:rPr>
-        <w:t xml:space="preserve"> </w:t>
-      </w:r>
-      <w:r>
-        <w:rPr>
-          <w:i/>
-          <w:sz w:val="24"/>
-          <w:szCs w:val="24"/>
-        </w:rPr>
-        <w:t>(см. Приложение</w:t>
-      </w:r>
-      <w:r>
-        <w:rPr>
-          <w:i/>
-          <w:sz w:val="24"/>
-          <w:szCs w:val="24"/>
-          <w:lang w:val="en-US"/>
-        </w:rPr>
-        <w:t xml:space="preserve"> </w:t>
-      </w:r>
-      <w:r>
-        <w:rPr>
-          <w:i/>
-          <w:sz w:val="24"/>
-          <w:szCs w:val="24"/>
-        </w:rPr>
-        <w:t>1, Приложение</w:t>
-      </w:r>
-      <w:r>
-        <w:rPr>
-          <w:i/>
-          <w:sz w:val="24"/>
-          <w:szCs w:val="24"/>
-          <w:lang w:val="en-US"/>
-        </w:rPr>
-        <w:t xml:space="preserve"> </w:t>
-      </w:r>
-      <w:r>
-        <w:rPr>
-          <w:i/>
-          <w:sz w:val="24"/>
-          <w:szCs w:val="24"/>
-        </w:rPr>
-        <w:t>2, Приложение 3, Приложение 4</w:t>
-      </w:r>
-      <w:r>
-        <w:rPr>
-          <w:i/>
-          <w:sz w:val="24"/>
-          <w:szCs w:val="24"/>
-          <w:lang w:val="en-US"/>
-        </w:rPr>
-        <w:t>)</w:t>
-      </w:r>
-      <w:r>
-        <w:rPr>
-          <w:i/>
-          <w:sz w:val="24"/>
-          <w:szCs w:val="24"/>
-        </w:rPr>
-        <w:t>;</w:t>
-      </w:r>
-      <w:r>
-        <w:rPr>
-          <w:i/>
-          <w:sz w:val="24"/>
-          <w:szCs w:val="24"/>
-        </w:rPr>
-        <w:t xml:space="preserve"> </w:t>
-      </w:r>
-    </w:p>
-    <w:p>
-      <w:pPr>
-        <w:tabs>
-          <w:tab w:val="left" w:pos="1134"/>
-        </w:tabs>
-        <w:ind w:left="567"/>
-        <w:jc w:val="both"/>
-        <w:rPr>
-          <w:i/>
-          <w:sz w:val="24"/>
-          <w:szCs w:val="24"/>
-        </w:rPr>
-      </w:pPr>
-      <w:proofErr w:type="spellStart"/>
-      <w:r>
-        <w:rPr>
-          <w:i/>
-          <w:sz w:val="24"/>
-          <w:szCs w:val="24"/>
-        </w:rPr>
-        <w:t>name_of_output_dir</w:t>
-      </w:r>
-      <w:proofErr w:type="spellEnd"/>
-      <w:r>
-        <w:rPr>
-          <w:i/>
-          <w:sz w:val="24"/>
-          <w:szCs w:val="24"/>
-        </w:rPr>
-        <w:t xml:space="preserve"> – директория,</w:t>
-      </w:r>
-      <w:r>
-        <w:rPr>
-          <w:i/>
-          <w:sz w:val="24"/>
-          <w:szCs w:val="24"/>
-        </w:rPr>
-        <w:t xml:space="preserve"> куда необходимо поместить </w:t>
-      </w:r>
-      <w:r>
-        <w:rPr>
-          <w:i/>
-          <w:sz w:val="24"/>
-          <w:szCs w:val="24"/>
-          <w:lang w:val="en-US"/>
-        </w:rPr>
-        <w:t>log</w:t>
-      </w:r>
-      <w:r>
-        <w:rPr>
-          <w:i/>
-          <w:sz w:val="24"/>
-          <w:szCs w:val="24"/>
-        </w:rPr>
-        <w:t>-</w:t>
-      </w:r>
-      <w:r>
-        <w:rPr>
-          <w:i/>
-          <w:sz w:val="24"/>
-          <w:szCs w:val="24"/>
-        </w:rPr>
-        <w:t>файл</w:t>
-      </w:r>
-      <w:r>
-        <w:rPr>
-          <w:i/>
-          <w:sz w:val="24"/>
-          <w:szCs w:val="24"/>
-        </w:rPr>
-        <w:t xml:space="preserve"> </w:t>
-      </w:r>
-      <w:r>
-        <w:rPr>
-          <w:i/>
-          <w:sz w:val="24"/>
-          <w:szCs w:val="24"/>
-        </w:rPr>
-        <w:t xml:space="preserve">(если директория не была указана, то подсистема сохраняет выходной </w:t>
-      </w:r>
-      <w:r>
-        <w:rPr>
-          <w:i/>
-          <w:sz w:val="24"/>
-          <w:szCs w:val="24"/>
-          <w:lang w:val="en-US"/>
-        </w:rPr>
-        <w:t>xml</w:t>
-      </w:r>
-      <w:r>
-        <w:rPr>
-          <w:i/>
-          <w:sz w:val="24"/>
-          <w:szCs w:val="24"/>
-        </w:rPr>
-        <w:t>-документ в директорию, в которой находится файл программы.).</w:t>
-      </w:r>
-    </w:p>
-    <w:p>
-      <w:pPr>
-        <w:tabs>
-          <w:tab w:val="left" w:pos="1134"/>
-        </w:tabs>
-        <w:ind w:left="567"/>
-        <w:jc w:val="both"/>
-        <w:rPr>
-          <w:szCs w:val="28"/>
-        </w:rPr>
-      </w:pPr>
-    </w:p>
-    <w:p>
-      <w:pPr>
-        <w:numPr>
-          <w:ilvl w:val="0"/>
-          <w:numId w:val="1"/>
-        </w:numPr>
-        <w:tabs>
-          <w:tab w:val="left" w:pos="1134"/>
-        </w:tabs>
-        <w:ind w:left="0" w:firstLine="567"/>
-        <w:jc w:val="both"/>
-        <w:rPr>
-          <w:szCs w:val="28"/>
-        </w:rPr>
-      </w:pPr>
-      <w:r>
-        <w:t xml:space="preserve">Нажать клавишу </w:t>
-      </w:r>
-      <w:r>
-        <w:rPr>
-          <w:lang w:val="en-US"/>
-        </w:rPr>
-        <w:t xml:space="preserve">Enter </w:t>
-      </w:r>
-    </w:p>
-    <w:p>
-      <w:pPr>
-        <w:tabs>
-          <w:tab w:val="left" w:pos="1134"/>
-        </w:tabs>
-        <w:ind w:left="567"/>
-        <w:jc w:val="both"/>
-        <w:rPr>
-          <w:sz w:val="26"/>
-          <w:szCs w:val="26"/>
-        </w:rPr>
-      </w:pPr>
-      <w:r>
-        <w:rPr>
-          <w:szCs w:val="28"/>
-        </w:rPr>
-        <w:tab/>
-      </w:r>
-      <w:r>
-        <w:rPr>
-          <w:sz w:val="26"/>
-          <w:szCs w:val="26"/>
-        </w:rPr>
-        <w:t>Если</w:t>
-      </w:r>
-      <w:r>
-        <w:rPr>
-          <w:sz w:val="26"/>
-          <w:szCs w:val="26"/>
-        </w:rPr>
-        <w:t xml:space="preserve"> в указанном пути встречаются недопустимые символы, то выдается ошибка от консоли «Файл не найден»;</w:t>
-      </w:r>
-    </w:p>
-    <w:p>
-      <w:pPr>
-        <w:tabs>
-          <w:tab w:val="left" w:pos="1134"/>
-        </w:tabs>
-        <w:ind w:left="567"/>
-        <w:jc w:val="both"/>
-        <w:rPr>
-          <w:sz w:val="26"/>
-          <w:szCs w:val="26"/>
-        </w:rPr>
-      </w:pPr>
-      <w:r>
-        <w:rPr>
-          <w:sz w:val="26"/>
-          <w:szCs w:val="26"/>
-        </w:rPr>
-        <w:lastRenderedPageBreak/>
-        <w:tab/>
-      </w:r>
-      <w:r>
-        <w:rPr>
-          <w:sz w:val="26"/>
-          <w:szCs w:val="26"/>
-        </w:rPr>
-        <w:t>Если</w:t>
-      </w:r>
-      <w:r>
-        <w:rPr>
-          <w:sz w:val="26"/>
-          <w:szCs w:val="26"/>
-        </w:rPr>
-        <w:t xml:space="preserve"> указанный путь до файла не существует, то выдается ошибка от консоли «Файл не найден»;</w:t>
-      </w:r>
-    </w:p>
-    <w:p>
-      <w:pPr>
-        <w:tabs>
-          <w:tab w:val="left" w:pos="1134"/>
-        </w:tabs>
-        <w:ind w:left="567"/>
-        <w:jc w:val="both"/>
-        <w:rPr>
-          <w:sz w:val="26"/>
-          <w:szCs w:val="26"/>
-        </w:rPr>
-      </w:pPr>
-      <w:r>
-        <w:rPr>
-          <w:sz w:val="26"/>
-          <w:szCs w:val="26"/>
-        </w:rPr>
-        <w:tab/>
-      </w:r>
-      <w:r>
-        <w:rPr>
-          <w:sz w:val="26"/>
-          <w:szCs w:val="26"/>
-        </w:rPr>
-        <w:t>Если</w:t>
-      </w:r>
-      <w:r>
-        <w:rPr>
-          <w:sz w:val="26"/>
-          <w:szCs w:val="26"/>
-        </w:rPr>
-        <w:t xml:space="preserve"> не указывается </w:t>
-      </w:r>
-      <w:r>
-        <w:rPr>
-          <w:sz w:val="26"/>
-          <w:szCs w:val="26"/>
-        </w:rPr>
-        <w:t>в</w:t>
-      </w:r>
-      <w:r>
-        <w:rPr>
-          <w:sz w:val="26"/>
-          <w:szCs w:val="26"/>
-        </w:rPr>
-        <w:t>ходная директория, то выдается ошибка «Неверные параметры команды»;</w:t>
-      </w:r>
-    </w:p>
-    <w:p>
-      <w:pPr>
-        <w:tabs>
-          <w:tab w:val="left" w:pos="1134"/>
-        </w:tabs>
-        <w:ind w:left="567"/>
-        <w:jc w:val="both"/>
-        <w:rPr>
-          <w:sz w:val="26"/>
-          <w:szCs w:val="26"/>
-        </w:rPr>
-      </w:pPr>
-      <w:r>
-        <w:rPr>
-          <w:sz w:val="26"/>
-          <w:szCs w:val="26"/>
-        </w:rPr>
-        <w:tab/>
-        <w:t>Если входной директории не существует, то выдается ошибка «Файл не найден»;</w:t>
-      </w:r>
-    </w:p>
-    <w:p>
-      <w:pPr>
-        <w:tabs>
-          <w:tab w:val="left" w:pos="1134"/>
-        </w:tabs>
-        <w:ind w:left="567"/>
-        <w:jc w:val="both"/>
-        <w:rPr>
-          <w:sz w:val="26"/>
-          <w:szCs w:val="26"/>
-        </w:rPr>
-      </w:pPr>
-      <w:r>
-        <w:rPr>
-          <w:sz w:val="26"/>
-          <w:szCs w:val="26"/>
-        </w:rPr>
-        <w:tab/>
-        <w:t xml:space="preserve">Если во входной директории не находится необходимых для </w:t>
-      </w:r>
-      <w:r>
-        <w:rPr>
-          <w:sz w:val="26"/>
-          <w:szCs w:val="26"/>
-        </w:rPr>
-        <w:t>анализа</w:t>
-      </w:r>
-      <w:r>
-        <w:rPr>
-          <w:sz w:val="26"/>
-          <w:szCs w:val="26"/>
-        </w:rPr>
-        <w:t xml:space="preserve"> расписания файлов (или хотя бы одного), выдается ошибка «Файл не найден»;</w:t>
-      </w:r>
-    </w:p>
-    <w:p>
-      <w:pPr>
-        <w:tabs>
-          <w:tab w:val="left" w:pos="1134"/>
-        </w:tabs>
-        <w:ind w:left="567"/>
-        <w:jc w:val="both"/>
-        <w:rPr>
-          <w:sz w:val="26"/>
-          <w:szCs w:val="26"/>
-        </w:rPr>
-      </w:pPr>
-      <w:r>
-        <w:rPr>
-          <w:sz w:val="26"/>
-          <w:szCs w:val="26"/>
-        </w:rPr>
-        <w:tab/>
-        <w:t xml:space="preserve">Если во входной директории лежат </w:t>
-      </w:r>
-      <w:r>
-        <w:rPr>
-          <w:sz w:val="26"/>
-          <w:szCs w:val="26"/>
-          <w:lang w:val="en-US"/>
-        </w:rPr>
-        <w:t>xml</w:t>
-      </w:r>
-      <w:r>
-        <w:rPr>
-          <w:sz w:val="26"/>
-          <w:szCs w:val="26"/>
-        </w:rPr>
-        <w:t>-</w:t>
-      </w:r>
-      <w:r>
-        <w:rPr>
-          <w:sz w:val="26"/>
-          <w:szCs w:val="26"/>
-        </w:rPr>
-        <w:t>файлы с информацией, записанной не по оговоренному формату, то выдается ошибка «Неверный формат исходных данных»;</w:t>
-      </w:r>
-    </w:p>
-    <w:p>
-      <w:pPr>
-        <w:tabs>
-          <w:tab w:val="left" w:pos="1134"/>
-        </w:tabs>
-        <w:ind w:left="567"/>
-        <w:jc w:val="both"/>
-        <w:rPr>
-          <w:sz w:val="26"/>
-          <w:szCs w:val="26"/>
-        </w:rPr>
-      </w:pPr>
-      <w:r>
-        <w:rPr>
-          <w:sz w:val="26"/>
-          <w:szCs w:val="26"/>
-        </w:rPr>
-        <w:tab/>
-        <w:t xml:space="preserve">Если во входной директории лежат файлы не </w:t>
-      </w:r>
-      <w:r>
-        <w:rPr>
-          <w:sz w:val="26"/>
-          <w:szCs w:val="26"/>
-          <w:lang w:val="en-US"/>
-        </w:rPr>
-        <w:t>xml</w:t>
-      </w:r>
-      <w:r>
-        <w:rPr>
-          <w:sz w:val="26"/>
-          <w:szCs w:val="26"/>
-        </w:rPr>
-        <w:t xml:space="preserve"> расширения, то выдается ошибка «Недопустимое расширение исходных файлов»;</w:t>
-      </w:r>
-    </w:p>
-    <w:p>
-      <w:pPr>
-        <w:tabs>
-          <w:tab w:val="left" w:pos="1134"/>
-        </w:tabs>
-        <w:ind w:left="567"/>
-        <w:jc w:val="both"/>
-        <w:rPr>
-          <w:sz w:val="26"/>
-          <w:szCs w:val="26"/>
-        </w:rPr>
-      </w:pPr>
-      <w:r>
-        <w:rPr>
-          <w:sz w:val="26"/>
-          <w:szCs w:val="26"/>
-        </w:rPr>
-        <w:tab/>
-        <w:t>Если указанной выходной директории не существует, то выдается ошибка «Файл не найден»;</w:t>
-      </w:r>
-    </w:p>
-    <w:p>
-      <w:pPr>
-        <w:tabs>
-          <w:tab w:val="left" w:pos="1134"/>
-        </w:tabs>
-        <w:ind w:left="567"/>
-        <w:jc w:val="both"/>
-        <w:rPr>
-          <w:sz w:val="26"/>
-          <w:szCs w:val="26"/>
-        </w:rPr>
-      </w:pPr>
-      <w:r>
-        <w:rPr>
-          <w:sz w:val="26"/>
-          <w:szCs w:val="26"/>
-        </w:rPr>
-        <w:tab/>
-        <w:t xml:space="preserve">Если путь до файла </w:t>
-      </w:r>
-      <w:proofErr w:type="gramStart"/>
-      <w:r>
-        <w:rPr>
-          <w:sz w:val="26"/>
-          <w:szCs w:val="26"/>
-        </w:rPr>
-        <w:t>указан</w:t>
-      </w:r>
-      <w:proofErr w:type="gramEnd"/>
-      <w:r>
-        <w:rPr>
-          <w:sz w:val="26"/>
-          <w:szCs w:val="26"/>
-        </w:rPr>
-        <w:t xml:space="preserve"> верно, входная директория указана верно, в ней лежат необходимые </w:t>
-      </w:r>
-      <w:r>
-        <w:rPr>
-          <w:sz w:val="26"/>
-          <w:szCs w:val="26"/>
-          <w:lang w:val="en-US"/>
-        </w:rPr>
-        <w:t>xml</w:t>
-      </w:r>
-      <w:r>
-        <w:rPr>
-          <w:sz w:val="26"/>
-          <w:szCs w:val="26"/>
-        </w:rPr>
-        <w:t>-</w:t>
-      </w:r>
-      <w:r>
-        <w:rPr>
-          <w:sz w:val="26"/>
-          <w:szCs w:val="26"/>
-        </w:rPr>
-        <w:t>документы с информацией, записанной по оговоренному формату, выходная директория указана верно либо не указана, то тест пройден.</w:t>
-      </w:r>
-    </w:p>
-    <w:p>
-      <w:pPr>
-        <w:tabs>
-          <w:tab w:val="left" w:pos="1134"/>
-        </w:tabs>
-        <w:ind w:left="567"/>
-        <w:jc w:val="both"/>
-        <w:rPr>
-          <w:szCs w:val="28"/>
-        </w:rPr>
-      </w:pPr>
-    </w:p>
-    <w:p>
-      <w:pPr>
-        <w:numPr>
-          <w:ilvl w:val="0"/>
-          <w:numId w:val="1"/>
-        </w:numPr>
-        <w:tabs>
-          <w:tab w:val="left" w:pos="1134"/>
-        </w:tabs>
-        <w:ind w:left="0" w:firstLine="567"/>
-        <w:jc w:val="both"/>
-        <w:rPr>
-          <w:szCs w:val="28"/>
-        </w:rPr>
-      </w:pPr>
-      <w:r>
-        <w:t>Ждать завершения работы программы</w:t>
-      </w:r>
-    </w:p>
-    <w:p>
-      <w:pPr>
-        <w:tabs>
-          <w:tab w:val="left" w:pos="1134"/>
-        </w:tabs>
-        <w:ind w:left="567"/>
-        <w:jc w:val="both"/>
-        <w:rPr>
-          <w:sz w:val="26"/>
-          <w:szCs w:val="26"/>
-        </w:rPr>
-      </w:pPr>
-      <w:r>
-        <w:tab/>
-      </w:r>
-      <w:r>
-        <w:rPr>
-          <w:sz w:val="26"/>
-          <w:szCs w:val="26"/>
-        </w:rPr>
         <w:t xml:space="preserve">Если в результате работы программы не был создан выходной </w:t>
       </w:r>
       <w:r>
@@ -5733,28 +5677,7 @@
           <w:sz w:val="26"/>
           <w:szCs w:val="26"/>
         </w:rPr>
-        <w:t xml:space="preserve">файл, </w:t>
-      </w:r>
-      <w:r>
-        <w:rPr>
-          <w:sz w:val="26"/>
-          <w:szCs w:val="26"/>
-        </w:rPr>
-        <w:t>помещенный</w:t>
-      </w:r>
-      <w:r>
-        <w:rPr>
-          <w:sz w:val="26"/>
-          <w:szCs w:val="26"/>
-        </w:rPr>
-        <w:t xml:space="preserve"> не</w:t>
-      </w:r>
-      <w:r>
-        <w:rPr>
-          <w:sz w:val="26"/>
-          <w:szCs w:val="26"/>
-        </w:rPr>
-        <w:t xml:space="preserve"> в указанную</w:t>
+        <w:t>файл, помещенный не в указанную</w:t>
       </w:r>
       <w:r>
         <w:rPr>
@@ -5768,14 +5691,7 @@
           <w:sz w:val="26"/>
           <w:szCs w:val="26"/>
         </w:rPr>
-        <w:t>выходную директорию, то тест</w:t>
-      </w:r>
-      <w:r>
-        <w:rPr>
-          <w:sz w:val="26"/>
-          <w:szCs w:val="26"/>
-        </w:rPr>
-        <w:t xml:space="preserve"> не</w:t>
+        <w:t>выходную директорию, то тест не</w:t>
       </w:r>
       <w:r>
         <w:rPr>
@@ -6170,6 +6086,7 @@
         <w:rPr>
           <w:szCs w:val="28"/>
         </w:rPr>
+        <w:lastRenderedPageBreak/>
         <w:t xml:space="preserve">Нажать на любую из секций построенных графиков </w:t>
       </w:r>
     </w:p>
@@ -6217,7 +6134,6 @@
         <w:rPr>
           <w:szCs w:val="28"/>
         </w:rPr>
-        <w:lastRenderedPageBreak/>
         <w:t>Результат испытания считается положительным, если будут выполнены условия:</w:t>
       </w:r>
     </w:p>
@@ -6321,15 +6237,6 @@
     </w:p>
     <w:p>
       <w:pPr>
-        <w:pStyle w:val="ac"/>
-        <w:tabs>
-          <w:tab w:val="left" w:pos="1134"/>
-        </w:tabs>
-        <w:ind w:left="567"/>
-      </w:pPr>
-    </w:p>
-    <w:p>
-      <w:pPr>
         <w:suppressAutoHyphens/>
         <w:jc w:val="both"/>
         <w:rPr>
@@ -6391,7 +6298,6 @@
         <w:jc w:val="both"/>
         <w:rPr>
           <w:szCs w:val="28"/>
-          <w:lang w:val="en-US"/>
         </w:rPr>
       </w:pPr>
       <w:r>
@@ -6420,7 +6326,15 @@
         <w:jc w:val="both"/>
         <w:rPr>
           <w:szCs w:val="28"/>
-          <w:lang w:val="en-US"/>
+        </w:rPr>
+      </w:pPr>
+    </w:p>
+    <w:p>
+      <w:pPr>
+        <w:ind w:firstLine="567"/>
+        <w:jc w:val="both"/>
+        <w:rPr>
+          <w:szCs w:val="28"/>
         </w:rPr>
       </w:pPr>
     </w:p>
@@ -6577,7 +6491,7 @@
           <w:rPr>
             <w:noProof/>
           </w:rPr>
-          <w:t>2</w:t>
+          <w:t>6</w:t>
         </w:r>
         <w:r>
           <w:fldChar w:fldCharType="end"/>
@@ -9060,7 +8974,7 @@
   <a:extraClrSchemeLst/>
   <a:extLst>
     <a:ext uri="{05A4C25C-085E-4340-85A3-A5531E510DB2}">
-      <thm15:themeFamily xmlns:thm15="http://schemas.microsoft.com/office/thememl/2012/main" xmlns="" name="Office Theme" id="{62F939B6-93AF-4DB8-9C6B-D6C7DFDC589F}" vid="{4A3C46E8-61CC-4603-A589-7422A47A8E4A}"/>
+      <thm15:themeFamily xmlns="" xmlns:thm15="http://schemas.microsoft.com/office/thememl/2012/main" name="Office Theme" id="{62F939B6-93AF-4DB8-9C6B-D6C7DFDC589F}" vid="{4A3C46E8-61CC-4603-A589-7422A47A8E4A}"/>
     </a:ext>
   </a:extLst>
 </a:theme>

</xml_diff>